<commit_message>
updating the files for edit on pc
</commit_message>
<xml_diff>
--- a/manuscript/v2/v3/v5/v6/v8/fig_captions_v8_nb.docx
+++ b/manuscript/v2/v3/v5/v6/v8/fig_captions_v8_nb.docx
@@ -1,980 +1,745 @@
 
 <file path=word/document.xml><?xml version="1.0" encoding="utf-8"?>
-<w:document xmlns:wpc="http://schemas.microsoft.com/office/word/2010/wordprocessingCanvas" xmlns:cx="http://schemas.microsoft.com/office/drawing/2014/chartex" xmlns:cx1="http://schemas.microsoft.com/office/drawing/2015/9/8/chartex" xmlns:cx2="http://schemas.microsoft.com/office/drawing/2015/10/21/chartex" xmlns:cx3="http://schemas.microsoft.com/office/drawing/2016/5/9/chartex" xmlns:cx4="http://schemas.microsoft.com/office/drawing/2016/5/10/chartex" xmlns:cx5="http://schemas.microsoft.com/office/drawing/2016/5/11/chartex" xmlns:cx6="http://schemas.microsoft.com/office/drawing/2016/5/12/chartex" xmlns:cx7="http://schemas.microsoft.com/office/drawing/2016/5/13/chartex" xmlns:cx8="http://schemas.microsoft.com/office/drawing/2016/5/14/chartex" xmlns:mc="http://schemas.openxmlformats.org/markup-compatibility/2006" xmlns:aink="http://schemas.microsoft.com/office/drawing/2016/ink" xmlns:am3d="http://schemas.microsoft.com/office/drawing/2017/model3d" xmlns:o="urn:schemas-microsoft-com:office:office" xmlns:r="http://schemas.openxmlformats.org/officeDocument/2006/relationships" xmlns:m="http://schemas.openxmlformats.org/officeDocument/2006/math" xmlns:v="urn:schemas-microsoft-com:vml" xmlns:wp14="http://schemas.microsoft.com/office/word/2010/wordprocessingDrawing" xmlns:wp="http://schemas.openxmlformats.org/drawingml/2006/wordprocessingDrawing" xmlns:w10="urn:schemas-microsoft-com:office:word" xmlns:w="http://schemas.openxmlformats.org/wordprocessingml/2006/main" xmlns:w14="http://schemas.microsoft.com/office/word/2010/wordml" xmlns:w15="http://schemas.microsoft.com/office/word/2012/wordml" xmlns:w16cid="http://schemas.microsoft.com/office/word/2016/wordml/cid" xmlns:w16se="http://schemas.microsoft.com/office/word/2015/wordml/symex" xmlns:wpg="http://schemas.microsoft.com/office/word/2010/wordprocessingGroup" xmlns:wpi="http://schemas.microsoft.com/office/word/2010/wordprocessingInk" xmlns:wne="http://schemas.microsoft.com/office/word/2006/wordml" xmlns:wps="http://schemas.microsoft.com/office/word/2010/wordprocessingShape" mc:Ignorable="w14 w15 w16se w16cid wp14">
+<w:document xmlns:wpc="http://schemas.microsoft.com/office/word/2010/wordprocessingCanvas" xmlns:cx="http://schemas.microsoft.com/office/drawing/2014/chartex" xmlns:cx1="http://schemas.microsoft.com/office/drawing/2015/9/8/chartex" xmlns:cx2="http://schemas.microsoft.com/office/drawing/2015/10/21/chartex" xmlns:cx3="http://schemas.microsoft.com/office/drawing/2016/5/9/chartex" xmlns:cx4="http://schemas.microsoft.com/office/drawing/2016/5/10/chartex" xmlns:cx5="http://schemas.microsoft.com/office/drawing/2016/5/11/chartex" xmlns:cx6="http://schemas.microsoft.com/office/drawing/2016/5/12/chartex" xmlns:cx7="http://schemas.microsoft.com/office/drawing/2016/5/13/chartex" xmlns:cx8="http://schemas.microsoft.com/office/drawing/2016/5/14/chartex" xmlns:mc="http://schemas.openxmlformats.org/markup-compatibility/2006" xmlns:aink="http://schemas.microsoft.com/office/drawing/2016/ink" xmlns:am3d="http://schemas.microsoft.com/office/drawing/2017/model3d" xmlns:o="urn:schemas-microsoft-com:office:office" xmlns:oel="http://schemas.microsoft.com/office/2019/extlst" xmlns:r="http://schemas.openxmlformats.org/officeDocument/2006/relationships" xmlns:m="http://schemas.openxmlformats.org/officeDocument/2006/math" xmlns:v="urn:schemas-microsoft-com:vml" xmlns:wp14="http://schemas.microsoft.com/office/word/2010/wordprocessingDrawing" xmlns:wp="http://schemas.openxmlformats.org/drawingml/2006/wordprocessingDrawing" xmlns:w10="urn:schemas-microsoft-com:office:word" xmlns:w="http://schemas.openxmlformats.org/wordprocessingml/2006/main" xmlns:w14="http://schemas.microsoft.com/office/word/2010/wordml" xmlns:w15="http://schemas.microsoft.com/office/word/2012/wordml" xmlns:w16cex="http://schemas.microsoft.com/office/word/2018/wordml/cex" xmlns:w16cid="http://schemas.microsoft.com/office/word/2016/wordml/cid" xmlns:w16="http://schemas.microsoft.com/office/word/2018/wordml" xmlns:w16du="http://schemas.microsoft.com/office/word/2023/wordml/word16du" xmlns:w16sdtdh="http://schemas.microsoft.com/office/word/2020/wordml/sdtdatahash" xmlns:w16sdtfl="http://schemas.microsoft.com/office/word/2024/wordml/sdtformatlock" xmlns:w16se="http://schemas.microsoft.com/office/word/2015/wordml/symex" xmlns:wpg="http://schemas.microsoft.com/office/word/2010/wordprocessingGroup" xmlns:wpi="http://schemas.microsoft.com/office/word/2010/wordprocessingInk" xmlns:wne="http://schemas.microsoft.com/office/word/2006/wordml" xmlns:wps="http://schemas.microsoft.com/office/word/2010/wordprocessingShape" mc:Ignorable="w14 w15 w16se w16cid w16 w16cex w16sdtdh w16sdtfl w16du wp14">
   <w:body>
     <w:p>
       <w:pPr>
         <w:jc w:val="both"/>
-        <w:rPr>
-          <w:del w:id="0" w:author="Brisson, Nicholas" w:date="2024-12-11T17:27:00Z"/>
-        </w:rPr>
       </w:pPr>
-      <w:del w:id="1" w:author="Brisson, Nicholas" w:date="2024-12-11T17:27:00Z">
-        <w:r>
-          <w:rPr>
-            <w:b/>
-            <w:bCs/>
-          </w:rPr>
-          <w:delText>Figure 1:</w:delText>
-        </w:r>
-        <w:r>
-          <w:delText xml:space="preserve"> Dynamic MRI frames of knee motion during a full flexion-extension-flexion cycle. Each frame represents a 2-degree increment in knee angle. Frame 0 shows maximum flexion, with subsequent frames progressing through extension and returning to flexion in the final frame.</w:delText>
-        </w:r>
-      </w:del>
+      <w:commentRangeStart w:id="0"/>
+      <w:r>
+        <w:rPr>
+          <w:highlight w:val="yellow"/>
+        </w:rPr>
+        <w:t xml:space="preserve">(IV) </w:t>
+      </w:r>
+      <w:commentRangeEnd w:id="0"/>
+      <w:r>
+        <w:rPr>
+          <w:rStyle w:val="CommentReference"/>
+        </w:rPr>
+        <w:commentReference w:id="0"/>
+      </w:r>
+      <w:r>
+        <w:rPr>
+          <w:highlight w:val="yellow"/>
+        </w:rPr>
+        <w:t>Reference point transformation of the tibia, illustrating the binary edge (white) with initial reference points (orange dots) displaying misalignment due to bone movement, and after applying the estimated optimal transformation parameters (green dots)</w:t>
+      </w:r>
     </w:p>
     <w:p>
       <w:pPr>
         <w:jc w:val="both"/>
       </w:pPr>
-      <w:del w:id="2" w:author="Brisson, Nicholas" w:date="2024-12-11T17:27:00Z">
-        <w:r>
-          <w:rPr>
-            <w:b/>
-            <w:bCs/>
-          </w:rPr>
-          <w:delText xml:space="preserve">Figure </w:delText>
-        </w:r>
-        <w:r>
-          <w:rPr>
-            <w:b/>
-            <w:bCs/>
-          </w:rPr>
-          <w:delText>2</w:delText>
-        </w:r>
-        <w:r>
-          <w:rPr>
-            <w:b/>
-            <w:bCs/>
-          </w:rPr>
-          <w:delText>:</w:delText>
-        </w:r>
-        <w:r>
-          <w:delText xml:space="preserve"> Schematic overview of the semi-automated pipeline for bone shape tracking. The process includes: (I) Canny edge detection for detection of bone boundaries; (II) Connected-component labeling to isolate edges; (III) Extraction of reference points along edges; and</w:delText>
-        </w:r>
-        <w:commentRangeStart w:id="3"/>
-        <w:r>
-          <w:delText xml:space="preserve"> </w:delText>
-        </w:r>
-      </w:del>
-      <w:r>
-        <w:rPr>
-          <w:highlight w:val="yellow"/>
-          <w:rPrChange w:id="4" w:author="Brisson, Nicholas" w:date="2024-12-11T17:43:00Z">
-            <w:rPr/>
-          </w:rPrChange>
-        </w:rPr>
-        <w:t xml:space="preserve">(IV) </w:t>
-      </w:r>
-      <w:commentRangeEnd w:id="3"/>
-      <w:r>
-        <w:rPr>
-          <w:rStyle w:val="CommentReference"/>
-        </w:rPr>
-        <w:commentReference w:id="3"/>
-      </w:r>
-      <w:r>
-        <w:rPr>
-          <w:highlight w:val="yellow"/>
-          <w:rPrChange w:id="5" w:author="Brisson, Nicholas" w:date="2024-12-11T17:43:00Z">
-            <w:rPr/>
-          </w:rPrChange>
-        </w:rPr>
-        <w:t>Reference point transformation of the tibia, illustrating the binary edge (white) with initial reference points (orange dots) displaying misalignment due to bone movement, and after applying the estimated optimal transformation parameters (green dots)</w:t>
-      </w:r>
     </w:p>
     <w:p>
       <w:pPr>
         <w:jc w:val="both"/>
         <w:rPr>
-          <w:del w:id="6" w:author="Brisson, Nicholas" w:date="2024-12-11T17:27:00Z"/>
+          <w:rFonts w:ascii="Times New Roman" w:hAnsi="Times New Roman" w:cs="Times New Roman"/>
         </w:rPr>
       </w:pPr>
-      <w:del w:id="7" w:author="Brisson, Nicholas" w:date="2024-12-11T17:27:00Z">
-        <w:r>
-          <w:rPr>
-            <w:b/>
-            <w:bCs/>
-          </w:rPr>
-          <w:delText xml:space="preserve">Figure </w:delText>
-        </w:r>
-        <w:r>
-          <w:rPr>
-            <w:b/>
-            <w:bCs/>
-          </w:rPr>
-          <w:delText>3</w:delText>
-        </w:r>
-        <w:r>
-          <w:rPr>
-            <w:b/>
-            <w:bCs/>
-          </w:rPr>
-          <w:delText>:</w:delText>
-        </w:r>
-        <w:r>
-          <w:delText xml:space="preserve"> Example of semi-automatically tracked segmentation of the tibia (blue) and femur (orange) at different points during the knee motion cycle overlaid on the base CINE frames.</w:delText>
-        </w:r>
-      </w:del>
+      <w:commentRangeStart w:id="1"/>
+      <w:r>
+        <w:rPr>
+          <w:rFonts w:ascii="Times New Roman" w:hAnsi="Times New Roman" w:cs="Times New Roman"/>
+          <w:b/>
+          <w:bCs/>
+        </w:rPr>
+        <w:t>Figure 1:</w:t>
+      </w:r>
+      <w:r>
+        <w:rPr>
+          <w:rFonts w:ascii="Times New Roman" w:hAnsi="Times New Roman" w:cs="Times New Roman"/>
+        </w:rPr>
+        <w:t xml:space="preserve"> </w:t>
+      </w:r>
+      <w:r>
+        <w:rPr>
+          <w:rFonts w:ascii="Times New Roman" w:hAnsi="Times New Roman" w:cs="Times New Roman"/>
+        </w:rPr>
+        <w:t>Dynamic MRI frames of knee motion during a</w:t>
+      </w:r>
+      <w:r>
+        <w:rPr>
+          <w:rFonts w:ascii="Times New Roman" w:hAnsi="Times New Roman" w:cs="Times New Roman"/>
+        </w:rPr>
+        <w:t xml:space="preserve">n </w:t>
+      </w:r>
+      <w:r>
+        <w:rPr>
+          <w:rFonts w:ascii="Times New Roman" w:hAnsi="Times New Roman" w:cs="Times New Roman"/>
+        </w:rPr>
+        <w:t>extension-flexion cycle.</w:t>
+      </w:r>
+      <w:r>
+        <w:rPr>
+          <w:rFonts w:ascii="Times New Roman" w:hAnsi="Times New Roman" w:cs="Times New Roman"/>
+        </w:rPr>
+        <w:t xml:space="preserve"> </w:t>
+      </w:r>
+      <w:r>
+        <w:rPr>
+          <w:rFonts w:ascii="Times New Roman" w:hAnsi="Times New Roman" w:cs="Times New Roman"/>
+        </w:rPr>
+        <w:t>Each frame represents a 2</w:t>
+      </w:r>
+      <w:r>
+        <w:rPr>
+          <w:rFonts w:ascii="Times New Roman" w:hAnsi="Times New Roman" w:cs="Times New Roman"/>
+        </w:rPr>
+        <w:t>°</w:t>
+      </w:r>
+      <w:r>
+        <w:rPr>
+          <w:rFonts w:ascii="Times New Roman" w:hAnsi="Times New Roman" w:cs="Times New Roman"/>
+        </w:rPr>
+        <w:t xml:space="preserve"> increment in knee angle. Frame 0 shows maximum </w:t>
+      </w:r>
+      <w:r>
+        <w:rPr>
+          <w:rFonts w:ascii="Times New Roman" w:hAnsi="Times New Roman" w:cs="Times New Roman"/>
+        </w:rPr>
+        <w:t xml:space="preserve">knee </w:t>
+      </w:r>
+      <w:r>
+        <w:rPr>
+          <w:rFonts w:ascii="Times New Roman" w:hAnsi="Times New Roman" w:cs="Times New Roman"/>
+        </w:rPr>
+        <w:t xml:space="preserve">flexion, with subsequent frames progressing </w:t>
+      </w:r>
+      <w:r>
+        <w:rPr>
+          <w:rFonts w:ascii="Times New Roman" w:hAnsi="Times New Roman" w:cs="Times New Roman"/>
+        </w:rPr>
+        <w:t>into</w:t>
+      </w:r>
+      <w:r>
+        <w:rPr>
+          <w:rFonts w:ascii="Times New Roman" w:hAnsi="Times New Roman" w:cs="Times New Roman"/>
+        </w:rPr>
+        <w:t xml:space="preserve"> extension and returning to flexion in the final frame.</w:t>
+      </w:r>
+      <w:commentRangeEnd w:id="1"/>
+      <w:r>
+        <w:rPr>
+          <w:rStyle w:val="CommentReference"/>
+        </w:rPr>
+        <w:commentReference w:id="1"/>
+      </w:r>
     </w:p>
     <w:p>
       <w:pPr>
         <w:jc w:val="both"/>
-        <w:rPr>
-          <w:del w:id="8" w:author="Brisson, Nicholas" w:date="2024-12-11T17:27:00Z"/>
-        </w:rPr>
-      </w:pPr>
-      <w:del w:id="9" w:author="Brisson, Nicholas" w:date="2024-12-11T17:27:00Z">
-        <w:r>
-          <w:rPr>
-            <w:b/>
-            <w:bCs/>
-          </w:rPr>
-          <w:delText xml:space="preserve">Figure </w:delText>
-        </w:r>
-        <w:r>
-          <w:rPr>
-            <w:b/>
-            <w:bCs/>
-          </w:rPr>
-          <w:delText>4</w:delText>
-        </w:r>
-        <w:r>
-          <w:rPr>
-            <w:b/>
-            <w:bCs/>
-          </w:rPr>
-          <w:delText>:</w:delText>
-        </w:r>
-        <w:r>
-          <w:delText xml:space="preserve"> </w:delText>
-        </w:r>
-        <w:r>
-          <w:delText>Comparison of relative bone motion parameters during knee flexion-extension cycles using semi-automatic and manual segmentation. Panels show anterior-posterior (left) and superior-inferior (right) centroid distances between tibia and femur. Top row represents extension phase (flexed to extended), bottom row shows flexion phase (extended to flexed). Shaded areas indicate variability across subjects: orange for manual and blue for semi-automatic segmentation.</w:delText>
-        </w:r>
-      </w:del>
-    </w:p>
-    <w:p>
-      <w:pPr>
-        <w:jc w:val="both"/>
-        <w:rPr>
-          <w:ins w:id="10" w:author="Brisson, Nicholas" w:date="2024-12-11T17:28:00Z"/>
-        </w:rPr>
       </w:pPr>
     </w:p>
     <w:p>
       <w:pPr>
         <w:jc w:val="both"/>
         <w:rPr>
-          <w:ins w:id="11" w:author="Brisson, Nicholas" w:date="2024-12-11T17:28:00Z"/>
           <w:rFonts w:ascii="Times New Roman" w:hAnsi="Times New Roman" w:cs="Times New Roman"/>
         </w:rPr>
       </w:pPr>
-      <w:commentRangeStart w:id="12"/>
-      <w:ins w:id="13" w:author="Brisson, Nicholas" w:date="2024-12-11T17:28:00Z">
-        <w:r>
-          <w:rPr>
-            <w:rFonts w:ascii="Times New Roman" w:hAnsi="Times New Roman" w:cs="Times New Roman"/>
-            <w:b/>
-            <w:bCs/>
-          </w:rPr>
-          <w:t>Figure 1:</w:t>
-        </w:r>
-        <w:r>
-          <w:rPr>
-            <w:rFonts w:ascii="Times New Roman" w:hAnsi="Times New Roman" w:cs="Times New Roman"/>
-          </w:rPr>
-          <w:t xml:space="preserve"> </w:t>
-        </w:r>
-        <w:r>
-          <w:rPr>
-            <w:rFonts w:ascii="Times New Roman" w:hAnsi="Times New Roman" w:cs="Times New Roman"/>
-          </w:rPr>
-          <w:t>Dynamic MRI frames of knee motion during a</w:t>
-        </w:r>
-        <w:r>
-          <w:rPr>
-            <w:rFonts w:ascii="Times New Roman" w:hAnsi="Times New Roman" w:cs="Times New Roman"/>
-          </w:rPr>
-          <w:t xml:space="preserve">n </w:t>
-        </w:r>
-        <w:r>
-          <w:rPr>
-            <w:rFonts w:ascii="Times New Roman" w:hAnsi="Times New Roman" w:cs="Times New Roman"/>
-          </w:rPr>
-          <w:t>extension-flexion cycle.</w:t>
-        </w:r>
-        <w:r>
-          <w:rPr>
-            <w:rFonts w:ascii="Times New Roman" w:hAnsi="Times New Roman" w:cs="Times New Roman"/>
-          </w:rPr>
-          <w:t xml:space="preserve"> </w:t>
-        </w:r>
-        <w:r>
-          <w:rPr>
-            <w:rFonts w:ascii="Times New Roman" w:hAnsi="Times New Roman" w:cs="Times New Roman"/>
-          </w:rPr>
-          <w:t>Each frame represents a 2</w:t>
-        </w:r>
-        <w:r>
-          <w:rPr>
-            <w:rFonts w:ascii="Times New Roman" w:hAnsi="Times New Roman" w:cs="Times New Roman"/>
-          </w:rPr>
-          <w:t>°</w:t>
-        </w:r>
-        <w:r>
-          <w:rPr>
-            <w:rFonts w:ascii="Times New Roman" w:hAnsi="Times New Roman" w:cs="Times New Roman"/>
-          </w:rPr>
-          <w:t xml:space="preserve"> increment in knee angle. Frame 0 shows maximum </w:t>
-        </w:r>
-        <w:r>
-          <w:rPr>
-            <w:rFonts w:ascii="Times New Roman" w:hAnsi="Times New Roman" w:cs="Times New Roman"/>
-          </w:rPr>
-          <w:t xml:space="preserve">knee </w:t>
-        </w:r>
-        <w:r>
-          <w:rPr>
-            <w:rFonts w:ascii="Times New Roman" w:hAnsi="Times New Roman" w:cs="Times New Roman"/>
-          </w:rPr>
-          <w:t xml:space="preserve">flexion, with subsequent frames progressing </w:t>
-        </w:r>
-        <w:r>
-          <w:rPr>
-            <w:rFonts w:ascii="Times New Roman" w:hAnsi="Times New Roman" w:cs="Times New Roman"/>
-          </w:rPr>
-          <w:t>into</w:t>
-        </w:r>
-        <w:r>
-          <w:rPr>
-            <w:rFonts w:ascii="Times New Roman" w:hAnsi="Times New Roman" w:cs="Times New Roman"/>
-          </w:rPr>
-          <w:t xml:space="preserve"> extension and returning to flexion in the final frame.</w:t>
-        </w:r>
-        <w:commentRangeEnd w:id="12"/>
-        <w:r>
-          <w:rPr>
-            <w:rStyle w:val="CommentReference"/>
-          </w:rPr>
-          <w:commentReference w:id="12"/>
-        </w:r>
-      </w:ins>
+      <w:r>
+        <w:rPr>
+          <w:rFonts w:ascii="Times New Roman" w:hAnsi="Times New Roman" w:cs="Times New Roman"/>
+          <w:b/>
+          <w:bCs/>
+        </w:rPr>
+        <w:t xml:space="preserve">Figure </w:t>
+      </w:r>
+      <w:r>
+        <w:rPr>
+          <w:rFonts w:ascii="Times New Roman" w:hAnsi="Times New Roman" w:cs="Times New Roman"/>
+          <w:b/>
+          <w:bCs/>
+        </w:rPr>
+        <w:t>2</w:t>
+      </w:r>
+      <w:r>
+        <w:rPr>
+          <w:rFonts w:ascii="Times New Roman" w:hAnsi="Times New Roman" w:cs="Times New Roman"/>
+          <w:b/>
+          <w:bCs/>
+        </w:rPr>
+        <w:t>:</w:t>
+      </w:r>
+      <w:r>
+        <w:rPr>
+          <w:rFonts w:ascii="Times New Roman" w:hAnsi="Times New Roman" w:cs="Times New Roman"/>
+        </w:rPr>
+        <w:t xml:space="preserve"> </w:t>
+      </w:r>
+      <w:r>
+        <w:rPr>
+          <w:rFonts w:ascii="Times New Roman" w:hAnsi="Times New Roman" w:cs="Times New Roman"/>
+        </w:rPr>
+        <w:t xml:space="preserve">Schematic overview of the semi-automated pipeline for </w:t>
+      </w:r>
+      <w:r>
+        <w:rPr>
+          <w:rFonts w:ascii="Times New Roman" w:hAnsi="Times New Roman" w:cs="Times New Roman"/>
+        </w:rPr>
+        <w:t>bone shape tracking</w:t>
+      </w:r>
+      <w:r>
+        <w:rPr>
+          <w:rFonts w:ascii="Times New Roman" w:hAnsi="Times New Roman" w:cs="Times New Roman"/>
+        </w:rPr>
+        <w:t xml:space="preserve">. The process includes: (I) Canny edge detection </w:t>
+      </w:r>
+      <w:r>
+        <w:rPr>
+          <w:rFonts w:ascii="Times New Roman" w:hAnsi="Times New Roman" w:cs="Times New Roman"/>
+        </w:rPr>
+        <w:t>to</w:t>
+      </w:r>
+      <w:r>
+        <w:rPr>
+          <w:rFonts w:ascii="Times New Roman" w:hAnsi="Times New Roman" w:cs="Times New Roman"/>
+        </w:rPr>
+        <w:t xml:space="preserve"> </w:t>
+      </w:r>
+      <w:r>
+        <w:rPr>
+          <w:rFonts w:ascii="Times New Roman" w:hAnsi="Times New Roman" w:cs="Times New Roman"/>
+        </w:rPr>
+        <w:t xml:space="preserve">detect </w:t>
+      </w:r>
+      <w:r>
+        <w:rPr>
+          <w:rFonts w:ascii="Times New Roman" w:hAnsi="Times New Roman" w:cs="Times New Roman"/>
+        </w:rPr>
+        <w:t xml:space="preserve">bone </w:t>
+      </w:r>
+      <w:r>
+        <w:rPr>
+          <w:rFonts w:ascii="Times New Roman" w:hAnsi="Times New Roman" w:cs="Times New Roman"/>
+        </w:rPr>
+        <w:t>edges</w:t>
+      </w:r>
+      <w:r>
+        <w:rPr>
+          <w:rFonts w:ascii="Times New Roman" w:hAnsi="Times New Roman" w:cs="Times New Roman"/>
+        </w:rPr>
+        <w:t xml:space="preserve">; (II) Connected-component labeling to isolate </w:t>
+      </w:r>
+      <w:r>
+        <w:rPr>
+          <w:rFonts w:ascii="Times New Roman" w:hAnsi="Times New Roman" w:cs="Times New Roman"/>
+        </w:rPr>
+        <w:t xml:space="preserve">cortical bone </w:t>
+      </w:r>
+      <w:r>
+        <w:rPr>
+          <w:rFonts w:ascii="Times New Roman" w:hAnsi="Times New Roman" w:cs="Times New Roman"/>
+        </w:rPr>
+        <w:t xml:space="preserve">edges; (III) </w:t>
+      </w:r>
+      <w:r>
+        <w:rPr>
+          <w:rFonts w:ascii="Times New Roman" w:hAnsi="Times New Roman" w:cs="Times New Roman"/>
+        </w:rPr>
+        <w:t xml:space="preserve">Establishing </w:t>
+      </w:r>
+      <w:r>
+        <w:rPr>
+          <w:rFonts w:ascii="Times New Roman" w:hAnsi="Times New Roman" w:cs="Times New Roman"/>
+        </w:rPr>
+        <w:t xml:space="preserve">reference points along </w:t>
+      </w:r>
+      <w:r>
+        <w:rPr>
+          <w:rFonts w:ascii="Times New Roman" w:hAnsi="Times New Roman" w:cs="Times New Roman"/>
+        </w:rPr>
+        <w:t xml:space="preserve">bone </w:t>
+      </w:r>
+      <w:r>
+        <w:rPr>
+          <w:rFonts w:ascii="Times New Roman" w:hAnsi="Times New Roman" w:cs="Times New Roman"/>
+        </w:rPr>
+        <w:t xml:space="preserve">edges; </w:t>
+      </w:r>
+      <w:commentRangeStart w:id="2"/>
+      <w:r>
+        <w:rPr>
+          <w:rFonts w:ascii="Times New Roman" w:hAnsi="Times New Roman" w:cs="Times New Roman"/>
+        </w:rPr>
+        <w:t>and (IV) Comput</w:t>
+      </w:r>
+      <w:r>
+        <w:rPr>
+          <w:rFonts w:ascii="Times New Roman" w:hAnsi="Times New Roman" w:cs="Times New Roman"/>
+        </w:rPr>
+        <w:t>ing</w:t>
+      </w:r>
+      <w:r>
+        <w:rPr>
+          <w:rFonts w:ascii="Times New Roman" w:hAnsi="Times New Roman" w:cs="Times New Roman"/>
+        </w:rPr>
+        <w:t xml:space="preserve"> transformation parameters for frame-to-frame tracking. The final panel shows</w:t>
+      </w:r>
+      <w:r>
+        <w:rPr>
+          <w:rFonts w:ascii="Times New Roman" w:hAnsi="Times New Roman" w:cs="Times New Roman"/>
+        </w:rPr>
+        <w:t xml:space="preserve"> the</w:t>
+      </w:r>
+      <w:r>
+        <w:rPr>
+          <w:rFonts w:ascii="Times New Roman" w:hAnsi="Times New Roman" w:cs="Times New Roman"/>
+        </w:rPr>
+        <w:t xml:space="preserve"> </w:t>
+      </w:r>
+      <w:r>
+        <w:rPr>
+          <w:rFonts w:ascii="Times New Roman" w:hAnsi="Times New Roman" w:cs="Times New Roman"/>
+        </w:rPr>
+        <w:t>segmented tibia and femur overlaid on the MRI image after applying the transformations obtained from semi-automated tracking to manual segmentation performed in the first frame.</w:t>
+      </w:r>
+      <w:commentRangeEnd w:id="2"/>
+      <w:r>
+        <w:rPr>
+          <w:rStyle w:val="CommentReference"/>
+        </w:rPr>
+        <w:commentReference w:id="2"/>
+      </w:r>
     </w:p>
     <w:p>
       <w:pPr>
         <w:jc w:val="both"/>
-        <w:rPr>
-          <w:ins w:id="14" w:author="Brisson, Nicholas" w:date="2024-12-11T17:28:00Z"/>
-        </w:rPr>
       </w:pPr>
     </w:p>
     <w:p>
       <w:pPr>
         <w:jc w:val="both"/>
         <w:rPr>
-          <w:ins w:id="15" w:author="Brisson, Nicholas" w:date="2024-12-11T17:28:00Z"/>
           <w:rFonts w:ascii="Times New Roman" w:hAnsi="Times New Roman" w:cs="Times New Roman"/>
         </w:rPr>
       </w:pPr>
-      <w:ins w:id="16" w:author="Brisson, Nicholas" w:date="2024-12-11T17:28:00Z">
-        <w:r>
-          <w:rPr>
-            <w:rFonts w:ascii="Times New Roman" w:hAnsi="Times New Roman" w:cs="Times New Roman"/>
-            <w:b/>
-            <w:bCs/>
-          </w:rPr>
-          <w:t xml:space="preserve">Figure </w:t>
-        </w:r>
-        <w:r>
-          <w:rPr>
-            <w:rFonts w:ascii="Times New Roman" w:hAnsi="Times New Roman" w:cs="Times New Roman"/>
-            <w:b/>
-            <w:bCs/>
-          </w:rPr>
-          <w:t>2</w:t>
-        </w:r>
-        <w:r>
-          <w:rPr>
-            <w:rFonts w:ascii="Times New Roman" w:hAnsi="Times New Roman" w:cs="Times New Roman"/>
-            <w:b/>
-            <w:bCs/>
-          </w:rPr>
-          <w:t>:</w:t>
-        </w:r>
-        <w:r>
-          <w:rPr>
-            <w:rFonts w:ascii="Times New Roman" w:hAnsi="Times New Roman" w:cs="Times New Roman"/>
-          </w:rPr>
-          <w:t xml:space="preserve"> </w:t>
-        </w:r>
-        <w:r>
-          <w:rPr>
-            <w:rFonts w:ascii="Times New Roman" w:hAnsi="Times New Roman" w:cs="Times New Roman"/>
-          </w:rPr>
-          <w:t xml:space="preserve">Schematic overview of the semi-automated pipeline for </w:t>
-        </w:r>
-        <w:r>
-          <w:rPr>
-            <w:rFonts w:ascii="Times New Roman" w:hAnsi="Times New Roman" w:cs="Times New Roman"/>
-          </w:rPr>
-          <w:t>bone shape tracking</w:t>
-        </w:r>
-        <w:r>
-          <w:rPr>
-            <w:rFonts w:ascii="Times New Roman" w:hAnsi="Times New Roman" w:cs="Times New Roman"/>
-          </w:rPr>
-          <w:t xml:space="preserve">. The process includes: (I) Canny edge detection </w:t>
-        </w:r>
-        <w:r>
-          <w:rPr>
-            <w:rFonts w:ascii="Times New Roman" w:hAnsi="Times New Roman" w:cs="Times New Roman"/>
-          </w:rPr>
-          <w:t>to</w:t>
-        </w:r>
-        <w:r>
-          <w:rPr>
-            <w:rFonts w:ascii="Times New Roman" w:hAnsi="Times New Roman" w:cs="Times New Roman"/>
-          </w:rPr>
-          <w:t xml:space="preserve"> </w:t>
-        </w:r>
-        <w:r>
-          <w:rPr>
-            <w:rFonts w:ascii="Times New Roman" w:hAnsi="Times New Roman" w:cs="Times New Roman"/>
-          </w:rPr>
-          <w:t xml:space="preserve">detect </w:t>
-        </w:r>
-        <w:r>
-          <w:rPr>
-            <w:rFonts w:ascii="Times New Roman" w:hAnsi="Times New Roman" w:cs="Times New Roman"/>
-          </w:rPr>
-          <w:t xml:space="preserve">bone </w:t>
-        </w:r>
-        <w:r>
-          <w:rPr>
-            <w:rFonts w:ascii="Times New Roman" w:hAnsi="Times New Roman" w:cs="Times New Roman"/>
-          </w:rPr>
-          <w:t>edges</w:t>
-        </w:r>
-        <w:r>
-          <w:rPr>
-            <w:rFonts w:ascii="Times New Roman" w:hAnsi="Times New Roman" w:cs="Times New Roman"/>
-          </w:rPr>
-          <w:t xml:space="preserve">; (II) Connected-component labeling to isolate </w:t>
-        </w:r>
-        <w:r>
-          <w:rPr>
-            <w:rFonts w:ascii="Times New Roman" w:hAnsi="Times New Roman" w:cs="Times New Roman"/>
-          </w:rPr>
-          <w:t xml:space="preserve">cortical bone </w:t>
-        </w:r>
-        <w:r>
-          <w:rPr>
-            <w:rFonts w:ascii="Times New Roman" w:hAnsi="Times New Roman" w:cs="Times New Roman"/>
-          </w:rPr>
-          <w:t xml:space="preserve">edges; (III) </w:t>
-        </w:r>
-        <w:r>
-          <w:rPr>
-            <w:rFonts w:ascii="Times New Roman" w:hAnsi="Times New Roman" w:cs="Times New Roman"/>
-          </w:rPr>
-          <w:t xml:space="preserve">Establishing </w:t>
-        </w:r>
-        <w:r>
-          <w:rPr>
-            <w:rFonts w:ascii="Times New Roman" w:hAnsi="Times New Roman" w:cs="Times New Roman"/>
-          </w:rPr>
-          <w:t xml:space="preserve">reference points along </w:t>
-        </w:r>
-        <w:r>
-          <w:rPr>
-            <w:rFonts w:ascii="Times New Roman" w:hAnsi="Times New Roman" w:cs="Times New Roman"/>
-          </w:rPr>
-          <w:t xml:space="preserve">bone </w:t>
-        </w:r>
-        <w:r>
-          <w:rPr>
-            <w:rFonts w:ascii="Times New Roman" w:hAnsi="Times New Roman" w:cs="Times New Roman"/>
-          </w:rPr>
-          <w:t xml:space="preserve">edges; </w:t>
-        </w:r>
-        <w:commentRangeStart w:id="17"/>
-        <w:r>
-          <w:rPr>
-            <w:rFonts w:ascii="Times New Roman" w:hAnsi="Times New Roman" w:cs="Times New Roman"/>
-          </w:rPr>
-          <w:t>and (IV) Comput</w:t>
-        </w:r>
-        <w:r>
-          <w:rPr>
-            <w:rFonts w:ascii="Times New Roman" w:hAnsi="Times New Roman" w:cs="Times New Roman"/>
-          </w:rPr>
-          <w:t>ing</w:t>
-        </w:r>
-        <w:r>
-          <w:rPr>
-            <w:rFonts w:ascii="Times New Roman" w:hAnsi="Times New Roman" w:cs="Times New Roman"/>
-          </w:rPr>
-          <w:t xml:space="preserve"> transformation parameters for frame-to-frame tracking. The final panel shows</w:t>
-        </w:r>
-        <w:r>
-          <w:rPr>
-            <w:rFonts w:ascii="Times New Roman" w:hAnsi="Times New Roman" w:cs="Times New Roman"/>
-          </w:rPr>
-          <w:t xml:space="preserve"> the</w:t>
-        </w:r>
-        <w:r>
-          <w:rPr>
-            <w:rFonts w:ascii="Times New Roman" w:hAnsi="Times New Roman" w:cs="Times New Roman"/>
-          </w:rPr>
-          <w:t xml:space="preserve"> </w:t>
-        </w:r>
-        <w:r>
-          <w:rPr>
-            <w:rFonts w:ascii="Times New Roman" w:hAnsi="Times New Roman" w:cs="Times New Roman"/>
-          </w:rPr>
-          <w:t>segmented tibia and femur overlaid on the MRI image after applying the transformations obtained from semi-automated tracking to manual segmentation performed in the first frame.</w:t>
-        </w:r>
-      </w:ins>
-      <w:commentRangeEnd w:id="17"/>
-      <w:ins w:id="18" w:author="Brisson, Nicholas" w:date="2024-12-11T17:42:00Z">
-        <w:r>
-          <w:rPr>
-            <w:rStyle w:val="CommentReference"/>
-          </w:rPr>
-          <w:commentReference w:id="17"/>
-        </w:r>
-      </w:ins>
+      <w:r>
+        <w:rPr>
+          <w:rFonts w:ascii="Times New Roman" w:hAnsi="Times New Roman" w:cs="Times New Roman"/>
+          <w:b/>
+          <w:bCs/>
+        </w:rPr>
+        <w:t>Figure 3:</w:t>
+      </w:r>
+      <w:r>
+        <w:rPr>
+          <w:rFonts w:ascii="Times New Roman" w:hAnsi="Times New Roman" w:cs="Times New Roman"/>
+        </w:rPr>
+        <w:t xml:space="preserve"> </w:t>
+      </w:r>
+      <w:r>
+        <w:rPr>
+          <w:rFonts w:ascii="Times New Roman" w:hAnsi="Times New Roman" w:cs="Times New Roman"/>
+        </w:rPr>
+        <w:t>Example of semi-automat</w:t>
+      </w:r>
+      <w:r>
+        <w:rPr>
+          <w:rFonts w:ascii="Times New Roman" w:hAnsi="Times New Roman" w:cs="Times New Roman"/>
+        </w:rPr>
+        <w:t>ed</w:t>
+      </w:r>
+      <w:r>
+        <w:rPr>
+          <w:rFonts w:ascii="Times New Roman" w:hAnsi="Times New Roman" w:cs="Times New Roman"/>
+        </w:rPr>
+        <w:t xml:space="preserve"> </w:t>
+      </w:r>
+      <w:r>
+        <w:rPr>
+          <w:rFonts w:ascii="Times New Roman" w:hAnsi="Times New Roman" w:cs="Times New Roman"/>
+        </w:rPr>
+        <w:t xml:space="preserve">tracking </w:t>
+      </w:r>
+      <w:r>
+        <w:rPr>
+          <w:rFonts w:ascii="Times New Roman" w:hAnsi="Times New Roman" w:cs="Times New Roman"/>
+        </w:rPr>
+        <w:t>of</w:t>
+      </w:r>
+      <w:r>
+        <w:rPr>
+          <w:rFonts w:ascii="Times New Roman" w:hAnsi="Times New Roman" w:cs="Times New Roman"/>
+        </w:rPr>
+        <w:t xml:space="preserve"> the</w:t>
+      </w:r>
+      <w:r>
+        <w:rPr>
+          <w:rFonts w:ascii="Times New Roman" w:hAnsi="Times New Roman" w:cs="Times New Roman"/>
+        </w:rPr>
+        <w:t xml:space="preserve"> femur (orange) </w:t>
+      </w:r>
+      <w:r>
+        <w:rPr>
+          <w:rFonts w:ascii="Times New Roman" w:hAnsi="Times New Roman" w:cs="Times New Roman"/>
+        </w:rPr>
+        <w:t>and</w:t>
+      </w:r>
+      <w:r>
+        <w:rPr>
+          <w:rFonts w:ascii="Times New Roman" w:hAnsi="Times New Roman" w:cs="Times New Roman"/>
+        </w:rPr>
+        <w:t xml:space="preserve"> tibia (blue) </w:t>
+      </w:r>
+      <w:r>
+        <w:rPr>
+          <w:rFonts w:ascii="Times New Roman" w:hAnsi="Times New Roman" w:cs="Times New Roman"/>
+        </w:rPr>
+        <w:t xml:space="preserve">segmentations </w:t>
+      </w:r>
+      <w:r>
+        <w:rPr>
+          <w:rFonts w:ascii="Times New Roman" w:hAnsi="Times New Roman" w:cs="Times New Roman"/>
+        </w:rPr>
+        <w:t>overlaid on the base CINE frames</w:t>
+      </w:r>
+      <w:r>
+        <w:rPr>
+          <w:rFonts w:ascii="Times New Roman" w:hAnsi="Times New Roman" w:cs="Times New Roman"/>
+        </w:rPr>
+        <w:t xml:space="preserve"> </w:t>
+      </w:r>
+      <w:r>
+        <w:rPr>
+          <w:rFonts w:ascii="Times New Roman" w:hAnsi="Times New Roman" w:cs="Times New Roman"/>
+        </w:rPr>
+        <w:t xml:space="preserve">at different </w:t>
+      </w:r>
+      <w:r>
+        <w:rPr>
+          <w:rFonts w:ascii="Times New Roman" w:hAnsi="Times New Roman" w:cs="Times New Roman"/>
+        </w:rPr>
+        <w:t xml:space="preserve">flexion angles </w:t>
+      </w:r>
+      <w:r>
+        <w:rPr>
+          <w:rFonts w:ascii="Times New Roman" w:hAnsi="Times New Roman" w:cs="Times New Roman"/>
+        </w:rPr>
+        <w:t>during the knee motion cycle</w:t>
+      </w:r>
+      <w:r>
+        <w:rPr>
+          <w:rFonts w:ascii="Times New Roman" w:hAnsi="Times New Roman" w:cs="Times New Roman"/>
+        </w:rPr>
+        <w:t>.</w:t>
+      </w:r>
+      <w:r>
+        <w:rPr>
+          <w:rFonts w:ascii="Times New Roman" w:hAnsi="Times New Roman" w:cs="Times New Roman"/>
+        </w:rPr>
+        <w:t xml:space="preserve"> </w:t>
+      </w:r>
     </w:p>
     <w:p>
       <w:pPr>
         <w:jc w:val="both"/>
-        <w:rPr>
-          <w:ins w:id="19" w:author="Brisson, Nicholas" w:date="2024-12-11T17:28:00Z"/>
-        </w:rPr>
       </w:pPr>
     </w:p>
     <w:p>
       <w:pPr>
         <w:jc w:val="both"/>
         <w:rPr>
-          <w:ins w:id="20" w:author="Brisson, Nicholas" w:date="2024-12-11T17:28:00Z"/>
           <w:rFonts w:ascii="Times New Roman" w:hAnsi="Times New Roman" w:cs="Times New Roman"/>
         </w:rPr>
       </w:pPr>
-      <w:ins w:id="21" w:author="Brisson, Nicholas" w:date="2024-12-11T17:28:00Z">
-        <w:r>
-          <w:rPr>
-            <w:rFonts w:ascii="Times New Roman" w:hAnsi="Times New Roman" w:cs="Times New Roman"/>
-            <w:b/>
-            <w:bCs/>
-          </w:rPr>
-          <w:t>Figure 3:</w:t>
-        </w:r>
-        <w:r>
-          <w:rPr>
-            <w:rFonts w:ascii="Times New Roman" w:hAnsi="Times New Roman" w:cs="Times New Roman"/>
-          </w:rPr>
-          <w:t xml:space="preserve"> </w:t>
-        </w:r>
-        <w:r>
-          <w:rPr>
-            <w:rFonts w:ascii="Times New Roman" w:hAnsi="Times New Roman" w:cs="Times New Roman"/>
-          </w:rPr>
-          <w:t>Example of semi-automat</w:t>
-        </w:r>
-        <w:r>
-          <w:rPr>
-            <w:rFonts w:ascii="Times New Roman" w:hAnsi="Times New Roman" w:cs="Times New Roman"/>
-          </w:rPr>
-          <w:t>ed</w:t>
-        </w:r>
-        <w:r>
-          <w:rPr>
-            <w:rFonts w:ascii="Times New Roman" w:hAnsi="Times New Roman" w:cs="Times New Roman"/>
-          </w:rPr>
-          <w:t xml:space="preserve"> </w:t>
-        </w:r>
-        <w:r>
-          <w:rPr>
-            <w:rFonts w:ascii="Times New Roman" w:hAnsi="Times New Roman" w:cs="Times New Roman"/>
-          </w:rPr>
-          <w:t xml:space="preserve">tracking </w:t>
-        </w:r>
-        <w:r>
-          <w:rPr>
-            <w:rFonts w:ascii="Times New Roman" w:hAnsi="Times New Roman" w:cs="Times New Roman"/>
-          </w:rPr>
-          <w:t>of</w:t>
-        </w:r>
-      </w:ins>
-      <w:ins w:id="22" w:author="Brisson, Nicholas" w:date="2024-12-11T17:38:00Z">
-        <w:r>
-          <w:rPr>
-            <w:rFonts w:ascii="Times New Roman" w:hAnsi="Times New Roman" w:cs="Times New Roman"/>
-          </w:rPr>
-          <w:t xml:space="preserve"> the</w:t>
-        </w:r>
-      </w:ins>
-      <w:ins w:id="23" w:author="Brisson, Nicholas" w:date="2024-12-11T17:28:00Z">
-        <w:r>
-          <w:rPr>
-            <w:rFonts w:ascii="Times New Roman" w:hAnsi="Times New Roman" w:cs="Times New Roman"/>
-          </w:rPr>
-          <w:t xml:space="preserve"> femur (orange) </w:t>
-        </w:r>
-      </w:ins>
-      <w:ins w:id="24" w:author="Brisson, Nicholas" w:date="2024-12-11T17:38:00Z">
-        <w:r>
-          <w:rPr>
-            <w:rFonts w:ascii="Times New Roman" w:hAnsi="Times New Roman" w:cs="Times New Roman"/>
-          </w:rPr>
-          <w:t>and</w:t>
-        </w:r>
-        <w:r>
-          <w:rPr>
-            <w:rFonts w:ascii="Times New Roman" w:hAnsi="Times New Roman" w:cs="Times New Roman"/>
-          </w:rPr>
-          <w:t xml:space="preserve"> tibia (blue) </w:t>
-        </w:r>
-      </w:ins>
-      <w:ins w:id="25" w:author="Brisson, Nicholas" w:date="2024-12-11T17:28:00Z">
-        <w:r>
-          <w:rPr>
-            <w:rFonts w:ascii="Times New Roman" w:hAnsi="Times New Roman" w:cs="Times New Roman"/>
-          </w:rPr>
-          <w:t xml:space="preserve">segmentations </w:t>
-        </w:r>
-        <w:r>
-          <w:rPr>
-            <w:rFonts w:ascii="Times New Roman" w:hAnsi="Times New Roman" w:cs="Times New Roman"/>
-          </w:rPr>
-          <w:t>overlaid on the base CINE frames</w:t>
-        </w:r>
-        <w:r>
-          <w:rPr>
-            <w:rFonts w:ascii="Times New Roman" w:hAnsi="Times New Roman" w:cs="Times New Roman"/>
-          </w:rPr>
-          <w:t xml:space="preserve"> </w:t>
-        </w:r>
-        <w:r>
-          <w:rPr>
-            <w:rFonts w:ascii="Times New Roman" w:hAnsi="Times New Roman" w:cs="Times New Roman"/>
-          </w:rPr>
-          <w:t xml:space="preserve">at different </w:t>
-        </w:r>
-        <w:r>
-          <w:rPr>
-            <w:rFonts w:ascii="Times New Roman" w:hAnsi="Times New Roman" w:cs="Times New Roman"/>
-          </w:rPr>
-          <w:t xml:space="preserve">flexion angles </w:t>
-        </w:r>
-        <w:r>
-          <w:rPr>
-            <w:rFonts w:ascii="Times New Roman" w:hAnsi="Times New Roman" w:cs="Times New Roman"/>
-          </w:rPr>
-          <w:t>during the knee motion cycle</w:t>
-        </w:r>
-        <w:r>
-          <w:rPr>
-            <w:rFonts w:ascii="Times New Roman" w:hAnsi="Times New Roman" w:cs="Times New Roman"/>
-          </w:rPr>
-          <w:t>.</w:t>
-        </w:r>
-        <w:r>
-          <w:rPr>
-            <w:rFonts w:ascii="Times New Roman" w:hAnsi="Times New Roman" w:cs="Times New Roman"/>
-          </w:rPr>
-          <w:t xml:space="preserve"> </w:t>
-        </w:r>
-      </w:ins>
+      <w:commentRangeStart w:id="3"/>
+      <w:r>
+        <w:rPr>
+          <w:rFonts w:ascii="Times New Roman" w:hAnsi="Times New Roman" w:cs="Times New Roman"/>
+          <w:b/>
+          <w:bCs/>
+        </w:rPr>
+        <w:t xml:space="preserve">Figure </w:t>
+      </w:r>
+      <w:commentRangeEnd w:id="3"/>
+      <w:r>
+        <w:rPr>
+          <w:rStyle w:val="CommentReference"/>
+        </w:rPr>
+        <w:commentReference w:id="3"/>
+      </w:r>
+      <w:r>
+        <w:rPr>
+          <w:rFonts w:ascii="Times New Roman" w:hAnsi="Times New Roman" w:cs="Times New Roman"/>
+          <w:b/>
+          <w:bCs/>
+        </w:rPr>
+        <w:t>4:</w:t>
+      </w:r>
+      <w:r>
+        <w:rPr>
+          <w:rFonts w:ascii="Times New Roman" w:hAnsi="Times New Roman" w:cs="Times New Roman"/>
+        </w:rPr>
+        <w:t xml:space="preserve"> </w:t>
+      </w:r>
+      <w:r>
+        <w:rPr>
+          <w:rFonts w:ascii="Times New Roman" w:hAnsi="Times New Roman" w:cs="Times New Roman"/>
+        </w:rPr>
+        <w:t xml:space="preserve">Comparison of </w:t>
+      </w:r>
+      <w:commentRangeStart w:id="4"/>
+      <w:r>
+        <w:rPr>
+          <w:rFonts w:ascii="Times New Roman" w:hAnsi="Times New Roman" w:cs="Times New Roman"/>
+        </w:rPr>
+        <w:t>relative bone motion</w:t>
+      </w:r>
+      <w:r>
+        <w:rPr>
+          <w:rFonts w:ascii="Times New Roman" w:hAnsi="Times New Roman" w:cs="Times New Roman"/>
+        </w:rPr>
+        <w:t xml:space="preserve"> </w:t>
+      </w:r>
+      <w:commentRangeEnd w:id="4"/>
+      <w:r>
+        <w:rPr>
+          <w:rStyle w:val="CommentReference"/>
+        </w:rPr>
+        <w:commentReference w:id="4"/>
+      </w:r>
+      <w:r>
+        <w:rPr>
+          <w:rFonts w:ascii="Times New Roman" w:hAnsi="Times New Roman" w:cs="Times New Roman"/>
+        </w:rPr>
+        <w:t>during knee flexion-extension cycles using semi-automat</w:t>
+      </w:r>
+      <w:r>
+        <w:rPr>
+          <w:rFonts w:ascii="Times New Roman" w:hAnsi="Times New Roman" w:cs="Times New Roman"/>
+        </w:rPr>
+        <w:t>ed</w:t>
+      </w:r>
+      <w:r>
+        <w:rPr>
+          <w:rFonts w:ascii="Times New Roman" w:hAnsi="Times New Roman" w:cs="Times New Roman"/>
+        </w:rPr>
+        <w:t xml:space="preserve"> (blue) </w:t>
+      </w:r>
+      <w:r>
+        <w:rPr>
+          <w:rFonts w:ascii="Times New Roman" w:hAnsi="Times New Roman" w:cs="Times New Roman"/>
+        </w:rPr>
+        <w:t xml:space="preserve">and manual </w:t>
+      </w:r>
+      <w:r>
+        <w:rPr>
+          <w:rFonts w:ascii="Times New Roman" w:hAnsi="Times New Roman" w:cs="Times New Roman"/>
+        </w:rPr>
+        <w:t xml:space="preserve">(orange) </w:t>
+      </w:r>
+      <w:r>
+        <w:rPr>
+          <w:rFonts w:ascii="Times New Roman" w:hAnsi="Times New Roman" w:cs="Times New Roman"/>
+        </w:rPr>
+        <w:t>segmentation</w:t>
+      </w:r>
+      <w:r>
+        <w:rPr>
+          <w:rFonts w:ascii="Times New Roman" w:hAnsi="Times New Roman" w:cs="Times New Roman"/>
+        </w:rPr>
+        <w:t xml:space="preserve"> method</w:t>
+      </w:r>
+      <w:r>
+        <w:rPr>
+          <w:rFonts w:ascii="Times New Roman" w:hAnsi="Times New Roman" w:cs="Times New Roman"/>
+        </w:rPr>
+        <w:t>s</w:t>
+      </w:r>
+      <w:r>
+        <w:rPr>
+          <w:rFonts w:ascii="Times New Roman" w:hAnsi="Times New Roman" w:cs="Times New Roman"/>
+        </w:rPr>
+        <w:t xml:space="preserve">. Panels show </w:t>
+      </w:r>
+      <w:r>
+        <w:rPr>
+          <w:rFonts w:ascii="Times New Roman" w:hAnsi="Times New Roman" w:cs="Times New Roman"/>
+        </w:rPr>
+        <w:t xml:space="preserve">the </w:t>
+      </w:r>
+      <w:r>
+        <w:rPr>
+          <w:rFonts w:ascii="Times New Roman" w:hAnsi="Times New Roman" w:cs="Times New Roman"/>
+        </w:rPr>
+        <w:t>anterior-posterior (</w:t>
+      </w:r>
+      <w:r>
+        <w:rPr>
+          <w:rFonts w:ascii="Times New Roman" w:hAnsi="Times New Roman" w:cs="Times New Roman"/>
+        </w:rPr>
+        <w:t>left</w:t>
+      </w:r>
+      <w:r>
+        <w:rPr>
+          <w:rFonts w:ascii="Times New Roman" w:hAnsi="Times New Roman" w:cs="Times New Roman"/>
+        </w:rPr>
+        <w:t>) and superior-inferior (right)</w:t>
+      </w:r>
+      <w:r>
+        <w:rPr>
+          <w:rFonts w:ascii="Times New Roman" w:hAnsi="Times New Roman" w:cs="Times New Roman"/>
+        </w:rPr>
+        <w:t xml:space="preserve"> </w:t>
+      </w:r>
+      <w:commentRangeStart w:id="5"/>
+      <w:r>
+        <w:rPr>
+          <w:rFonts w:ascii="Times New Roman" w:hAnsi="Times New Roman" w:cs="Times New Roman"/>
+        </w:rPr>
+        <w:t>di</w:t>
+      </w:r>
+      <w:r>
+        <w:rPr>
+          <w:rFonts w:ascii="Times New Roman" w:hAnsi="Times New Roman" w:cs="Times New Roman"/>
+        </w:rPr>
+        <w:t xml:space="preserve">stances </w:t>
+      </w:r>
+      <w:commentRangeEnd w:id="5"/>
+      <w:r>
+        <w:rPr>
+          <w:rStyle w:val="CommentReference"/>
+        </w:rPr>
+        <w:commentReference w:id="5"/>
+      </w:r>
+      <w:r>
+        <w:rPr>
+          <w:rFonts w:ascii="Times New Roman" w:hAnsi="Times New Roman" w:cs="Times New Roman"/>
+        </w:rPr>
+        <w:t>between the centroids of the femur and tibia</w:t>
+      </w:r>
+      <w:r>
+        <w:rPr>
+          <w:rFonts w:ascii="Times New Roman" w:hAnsi="Times New Roman" w:cs="Times New Roman"/>
+        </w:rPr>
+        <w:t xml:space="preserve">. </w:t>
+      </w:r>
+      <w:r>
+        <w:rPr>
+          <w:rFonts w:ascii="Times New Roman" w:hAnsi="Times New Roman" w:cs="Times New Roman"/>
+        </w:rPr>
+        <w:t>The t</w:t>
+      </w:r>
+      <w:r>
+        <w:rPr>
+          <w:rFonts w:ascii="Times New Roman" w:hAnsi="Times New Roman" w:cs="Times New Roman"/>
+        </w:rPr>
+        <w:t xml:space="preserve">op row represents </w:t>
+      </w:r>
+      <w:r>
+        <w:rPr>
+          <w:rFonts w:ascii="Times New Roman" w:hAnsi="Times New Roman" w:cs="Times New Roman"/>
+        </w:rPr>
+        <w:t xml:space="preserve">the </w:t>
+      </w:r>
+      <w:r>
+        <w:rPr>
+          <w:rFonts w:ascii="Times New Roman" w:hAnsi="Times New Roman" w:cs="Times New Roman"/>
+        </w:rPr>
+        <w:t>extension phase (</w:t>
+      </w:r>
+      <w:commentRangeStart w:id="6"/>
+      <w:r>
+        <w:rPr>
+          <w:rFonts w:ascii="Times New Roman" w:hAnsi="Times New Roman" w:cs="Times New Roman"/>
+        </w:rPr>
+        <w:t>flexed to extended</w:t>
+      </w:r>
+      <w:r>
+        <w:rPr>
+          <w:rFonts w:ascii="Times New Roman" w:hAnsi="Times New Roman" w:cs="Times New Roman"/>
+        </w:rPr>
+        <w:t xml:space="preserve"> position</w:t>
+      </w:r>
+      <w:commentRangeEnd w:id="6"/>
+      <w:r>
+        <w:rPr>
+          <w:rStyle w:val="CommentReference"/>
+        </w:rPr>
+        <w:commentReference w:id="6"/>
+      </w:r>
+      <w:r>
+        <w:rPr>
+          <w:rFonts w:ascii="Times New Roman" w:hAnsi="Times New Roman" w:cs="Times New Roman"/>
+        </w:rPr>
+        <w:t>)</w:t>
+      </w:r>
+      <w:r>
+        <w:rPr>
+          <w:rFonts w:ascii="Times New Roman" w:hAnsi="Times New Roman" w:cs="Times New Roman"/>
+        </w:rPr>
+        <w:t xml:space="preserve">; the </w:t>
+      </w:r>
+      <w:r>
+        <w:rPr>
+          <w:rFonts w:ascii="Times New Roman" w:hAnsi="Times New Roman" w:cs="Times New Roman"/>
+        </w:rPr>
+        <w:t>bottom row shows</w:t>
+      </w:r>
+      <w:r>
+        <w:rPr>
+          <w:rFonts w:ascii="Times New Roman" w:hAnsi="Times New Roman" w:cs="Times New Roman"/>
+        </w:rPr>
+        <w:t xml:space="preserve"> the</w:t>
+      </w:r>
+      <w:r>
+        <w:rPr>
+          <w:rFonts w:ascii="Times New Roman" w:hAnsi="Times New Roman" w:cs="Times New Roman"/>
+        </w:rPr>
+        <w:t xml:space="preserve"> flexion phase (</w:t>
+      </w:r>
+      <w:commentRangeStart w:id="7"/>
+      <w:r>
+        <w:rPr>
+          <w:rFonts w:ascii="Times New Roman" w:hAnsi="Times New Roman" w:cs="Times New Roman"/>
+        </w:rPr>
+        <w:t>extended to flexed</w:t>
+      </w:r>
+      <w:r>
+        <w:rPr>
+          <w:rFonts w:ascii="Times New Roman" w:hAnsi="Times New Roman" w:cs="Times New Roman"/>
+        </w:rPr>
+        <w:t xml:space="preserve"> position</w:t>
+      </w:r>
+      <w:commentRangeEnd w:id="7"/>
+      <w:r>
+        <w:rPr>
+          <w:rStyle w:val="CommentReference"/>
+        </w:rPr>
+        <w:commentReference w:id="7"/>
+      </w:r>
+      <w:r>
+        <w:rPr>
+          <w:rFonts w:ascii="Times New Roman" w:hAnsi="Times New Roman" w:cs="Times New Roman"/>
+        </w:rPr>
+        <w:t xml:space="preserve">). </w:t>
+      </w:r>
+      <w:r>
+        <w:rPr>
+          <w:rFonts w:ascii="Times New Roman" w:hAnsi="Times New Roman" w:cs="Times New Roman"/>
+        </w:rPr>
+        <w:t>S</w:t>
+      </w:r>
+      <w:r>
+        <w:rPr>
+          <w:rFonts w:ascii="Times New Roman" w:hAnsi="Times New Roman" w:cs="Times New Roman"/>
+        </w:rPr>
+        <w:t xml:space="preserve">haded areas indicate </w:t>
+      </w:r>
+      <w:r>
+        <w:rPr>
+          <w:rFonts w:ascii="Times New Roman" w:hAnsi="Times New Roman" w:cs="Times New Roman"/>
+        </w:rPr>
+        <w:t>the standard deviations around the group means.</w:t>
+      </w:r>
     </w:p>
     <w:p>
       <w:pPr>
         <w:jc w:val="both"/>
-        <w:rPr>
-          <w:ins w:id="26" w:author="Brisson, Nicholas" w:date="2024-12-11T17:28:00Z"/>
-        </w:rPr>
-      </w:pPr>
-    </w:p>
-    <w:p>
-      <w:pPr>
-        <w:jc w:val="both"/>
-        <w:rPr>
-          <w:ins w:id="27" w:author="Brisson, Nicholas" w:date="2024-12-11T17:28:00Z"/>
-          <w:rFonts w:ascii="Times New Roman" w:hAnsi="Times New Roman" w:cs="Times New Roman"/>
-        </w:rPr>
-      </w:pPr>
-      <w:commentRangeStart w:id="28"/>
-      <w:ins w:id="29" w:author="Brisson, Nicholas" w:date="2024-12-11T17:28:00Z">
-        <w:r>
-          <w:rPr>
-            <w:rFonts w:ascii="Times New Roman" w:hAnsi="Times New Roman" w:cs="Times New Roman"/>
-            <w:b/>
-            <w:bCs/>
-          </w:rPr>
-          <w:t xml:space="preserve">Figure </w:t>
-        </w:r>
-      </w:ins>
-      <w:commentRangeEnd w:id="28"/>
-      <w:ins w:id="30" w:author="Brisson, Nicholas" w:date="2024-12-11T17:49:00Z">
-        <w:r>
-          <w:rPr>
-            <w:rStyle w:val="CommentReference"/>
-          </w:rPr>
-          <w:commentReference w:id="28"/>
-        </w:r>
-      </w:ins>
-      <w:ins w:id="31" w:author="Brisson, Nicholas" w:date="2024-12-11T17:28:00Z">
-        <w:r>
-          <w:rPr>
-            <w:rFonts w:ascii="Times New Roman" w:hAnsi="Times New Roman" w:cs="Times New Roman"/>
-            <w:b/>
-            <w:bCs/>
-          </w:rPr>
-          <w:t>4:</w:t>
-        </w:r>
-        <w:r>
-          <w:rPr>
-            <w:rFonts w:ascii="Times New Roman" w:hAnsi="Times New Roman" w:cs="Times New Roman"/>
-          </w:rPr>
-          <w:t xml:space="preserve"> </w:t>
-        </w:r>
-        <w:r>
-          <w:rPr>
-            <w:rFonts w:ascii="Times New Roman" w:hAnsi="Times New Roman" w:cs="Times New Roman"/>
-          </w:rPr>
-          <w:t xml:space="preserve">Comparison of </w:t>
-        </w:r>
-      </w:ins>
-      <w:commentRangeStart w:id="32"/>
-      <w:ins w:id="33" w:author="Brisson, Nicholas" w:date="2024-12-11T17:47:00Z">
-        <w:r>
-          <w:rPr>
-            <w:rFonts w:ascii="Times New Roman" w:hAnsi="Times New Roman" w:cs="Times New Roman"/>
-          </w:rPr>
-          <w:t>relative bone motion</w:t>
-        </w:r>
-      </w:ins>
-      <w:ins w:id="34" w:author="Brisson, Nicholas" w:date="2024-12-11T17:28:00Z">
-        <w:r>
-          <w:rPr>
-            <w:rFonts w:ascii="Times New Roman" w:hAnsi="Times New Roman" w:cs="Times New Roman"/>
-          </w:rPr>
-          <w:t xml:space="preserve"> </w:t>
-        </w:r>
-      </w:ins>
-      <w:commentRangeEnd w:id="32"/>
-      <w:ins w:id="35" w:author="Brisson, Nicholas" w:date="2024-12-11T17:47:00Z">
-        <w:r>
-          <w:rPr>
-            <w:rStyle w:val="CommentReference"/>
-          </w:rPr>
-          <w:commentReference w:id="32"/>
-        </w:r>
-      </w:ins>
-      <w:ins w:id="36" w:author="Brisson, Nicholas" w:date="2024-12-11T17:28:00Z">
-        <w:r>
-          <w:rPr>
-            <w:rFonts w:ascii="Times New Roman" w:hAnsi="Times New Roman" w:cs="Times New Roman"/>
-          </w:rPr>
-          <w:t>during knee flexion-extension cycles using semi-automat</w:t>
-        </w:r>
-        <w:r>
-          <w:rPr>
-            <w:rFonts w:ascii="Times New Roman" w:hAnsi="Times New Roman" w:cs="Times New Roman"/>
-          </w:rPr>
-          <w:t>ed</w:t>
-        </w:r>
-      </w:ins>
-      <w:ins w:id="37" w:author="Brisson, Nicholas" w:date="2024-12-11T17:58:00Z">
-        <w:r>
-          <w:rPr>
-            <w:rFonts w:ascii="Times New Roman" w:hAnsi="Times New Roman" w:cs="Times New Roman"/>
-          </w:rPr>
-          <w:t xml:space="preserve"> (blue) </w:t>
-        </w:r>
-      </w:ins>
-      <w:ins w:id="38" w:author="Brisson, Nicholas" w:date="2024-12-11T17:28:00Z">
-        <w:r>
-          <w:rPr>
-            <w:rFonts w:ascii="Times New Roman" w:hAnsi="Times New Roman" w:cs="Times New Roman"/>
-          </w:rPr>
-          <w:t xml:space="preserve">and manual </w:t>
-        </w:r>
-      </w:ins>
-      <w:ins w:id="39" w:author="Brisson, Nicholas" w:date="2024-12-11T17:59:00Z">
-        <w:r>
-          <w:rPr>
-            <w:rFonts w:ascii="Times New Roman" w:hAnsi="Times New Roman" w:cs="Times New Roman"/>
-          </w:rPr>
-          <w:t xml:space="preserve">(orange) </w:t>
-        </w:r>
-      </w:ins>
-      <w:ins w:id="40" w:author="Brisson, Nicholas" w:date="2024-12-11T17:28:00Z">
-        <w:r>
-          <w:rPr>
-            <w:rFonts w:ascii="Times New Roman" w:hAnsi="Times New Roman" w:cs="Times New Roman"/>
-          </w:rPr>
-          <w:t>segmentation</w:t>
-        </w:r>
-      </w:ins>
-      <w:ins w:id="41" w:author="Brisson, Nicholas" w:date="2024-12-11T17:35:00Z">
-        <w:r>
-          <w:rPr>
-            <w:rFonts w:ascii="Times New Roman" w:hAnsi="Times New Roman" w:cs="Times New Roman"/>
-          </w:rPr>
-          <w:t xml:space="preserve"> method</w:t>
-        </w:r>
-      </w:ins>
-      <w:ins w:id="42" w:author="Brisson, Nicholas" w:date="2024-12-11T17:28:00Z">
-        <w:r>
-          <w:rPr>
-            <w:rFonts w:ascii="Times New Roman" w:hAnsi="Times New Roman" w:cs="Times New Roman"/>
-          </w:rPr>
-          <w:t>s</w:t>
-        </w:r>
-        <w:r>
-          <w:rPr>
-            <w:rFonts w:ascii="Times New Roman" w:hAnsi="Times New Roman" w:cs="Times New Roman"/>
-          </w:rPr>
-          <w:t xml:space="preserve">. Panels show </w:t>
-        </w:r>
-        <w:r>
-          <w:rPr>
-            <w:rFonts w:ascii="Times New Roman" w:hAnsi="Times New Roman" w:cs="Times New Roman"/>
-          </w:rPr>
-          <w:t xml:space="preserve">the </w:t>
-        </w:r>
-        <w:r>
-          <w:rPr>
-            <w:rFonts w:ascii="Times New Roman" w:hAnsi="Times New Roman" w:cs="Times New Roman"/>
-          </w:rPr>
-          <w:t>anterior-posterior (</w:t>
-        </w:r>
-      </w:ins>
-      <w:ins w:id="43" w:author="Brisson, Nicholas" w:date="2024-12-11T17:48:00Z">
-        <w:r>
-          <w:rPr>
-            <w:rFonts w:ascii="Times New Roman" w:hAnsi="Times New Roman" w:cs="Times New Roman"/>
-          </w:rPr>
-          <w:t>left</w:t>
-        </w:r>
-      </w:ins>
-      <w:ins w:id="44" w:author="Brisson, Nicholas" w:date="2024-12-11T17:28:00Z">
-        <w:r>
-          <w:rPr>
-            <w:rFonts w:ascii="Times New Roman" w:hAnsi="Times New Roman" w:cs="Times New Roman"/>
-          </w:rPr>
-          <w:t>) and superior-inferior (right)</w:t>
-        </w:r>
-      </w:ins>
-      <w:ins w:id="45" w:author="Brisson, Nicholas" w:date="2024-12-11T17:48:00Z">
-        <w:r>
-          <w:rPr>
-            <w:rFonts w:ascii="Times New Roman" w:hAnsi="Times New Roman" w:cs="Times New Roman"/>
-          </w:rPr>
-          <w:t xml:space="preserve"> </w:t>
-        </w:r>
-        <w:commentRangeStart w:id="46"/>
-        <w:r>
-          <w:rPr>
-            <w:rFonts w:ascii="Times New Roman" w:hAnsi="Times New Roman" w:cs="Times New Roman"/>
-          </w:rPr>
-          <w:t>di</w:t>
-        </w:r>
-      </w:ins>
-      <w:ins w:id="47" w:author="Brisson, Nicholas" w:date="2024-12-11T17:51:00Z">
-        <w:r>
-          <w:rPr>
-            <w:rFonts w:ascii="Times New Roman" w:hAnsi="Times New Roman" w:cs="Times New Roman"/>
-          </w:rPr>
-          <w:t xml:space="preserve">stances </w:t>
-        </w:r>
-      </w:ins>
-      <w:commentRangeEnd w:id="46"/>
-      <w:ins w:id="48" w:author="Brisson, Nicholas" w:date="2024-12-11T17:53:00Z">
-        <w:r>
-          <w:rPr>
-            <w:rStyle w:val="CommentReference"/>
-          </w:rPr>
-          <w:commentReference w:id="46"/>
-        </w:r>
-      </w:ins>
-      <w:ins w:id="49" w:author="Brisson, Nicholas" w:date="2024-12-11T17:51:00Z">
-        <w:r>
-          <w:rPr>
-            <w:rFonts w:ascii="Times New Roman" w:hAnsi="Times New Roman" w:cs="Times New Roman"/>
-          </w:rPr>
-          <w:t xml:space="preserve">between the </w:t>
-        </w:r>
-      </w:ins>
-      <w:ins w:id="50" w:author="Brisson, Nicholas" w:date="2024-12-11T17:54:00Z">
-        <w:r>
-          <w:rPr>
-            <w:rFonts w:ascii="Times New Roman" w:hAnsi="Times New Roman" w:cs="Times New Roman"/>
-          </w:rPr>
-          <w:t>centroids of the femur and tibia</w:t>
-        </w:r>
-      </w:ins>
-      <w:ins w:id="51" w:author="Brisson, Nicholas" w:date="2024-12-11T17:28:00Z">
-        <w:r>
-          <w:rPr>
-            <w:rFonts w:ascii="Times New Roman" w:hAnsi="Times New Roman" w:cs="Times New Roman"/>
-          </w:rPr>
-          <w:t xml:space="preserve">. </w:t>
-        </w:r>
-      </w:ins>
-      <w:ins w:id="52" w:author="Brisson, Nicholas" w:date="2024-12-11T17:55:00Z">
-        <w:r>
-          <w:rPr>
-            <w:rFonts w:ascii="Times New Roman" w:hAnsi="Times New Roman" w:cs="Times New Roman"/>
-          </w:rPr>
-          <w:t>The t</w:t>
-        </w:r>
-      </w:ins>
-      <w:ins w:id="53" w:author="Brisson, Nicholas" w:date="2024-12-11T17:28:00Z">
-        <w:r>
-          <w:rPr>
-            <w:rFonts w:ascii="Times New Roman" w:hAnsi="Times New Roman" w:cs="Times New Roman"/>
-          </w:rPr>
-          <w:t xml:space="preserve">op row represents </w:t>
-        </w:r>
-        <w:r>
-          <w:rPr>
-            <w:rFonts w:ascii="Times New Roman" w:hAnsi="Times New Roman" w:cs="Times New Roman"/>
-          </w:rPr>
-          <w:t xml:space="preserve">the </w:t>
-        </w:r>
-        <w:r>
-          <w:rPr>
-            <w:rFonts w:ascii="Times New Roman" w:hAnsi="Times New Roman" w:cs="Times New Roman"/>
-          </w:rPr>
-          <w:t>extension phase (</w:t>
-        </w:r>
-        <w:commentRangeStart w:id="54"/>
-        <w:r>
-          <w:rPr>
-            <w:rFonts w:ascii="Times New Roman" w:hAnsi="Times New Roman" w:cs="Times New Roman"/>
-          </w:rPr>
-          <w:t>flexed to extended</w:t>
-        </w:r>
-        <w:r>
-          <w:rPr>
-            <w:rFonts w:ascii="Times New Roman" w:hAnsi="Times New Roman" w:cs="Times New Roman"/>
-          </w:rPr>
-          <w:t xml:space="preserve"> position</w:t>
-        </w:r>
-      </w:ins>
-      <w:commentRangeEnd w:id="54"/>
-      <w:ins w:id="55" w:author="Brisson, Nicholas" w:date="2024-12-11T17:55:00Z">
-        <w:r>
-          <w:rPr>
-            <w:rStyle w:val="CommentReference"/>
-          </w:rPr>
-          <w:commentReference w:id="54"/>
-        </w:r>
-      </w:ins>
-      <w:ins w:id="56" w:author="Brisson, Nicholas" w:date="2024-12-11T17:28:00Z">
-        <w:r>
-          <w:rPr>
-            <w:rFonts w:ascii="Times New Roman" w:hAnsi="Times New Roman" w:cs="Times New Roman"/>
-          </w:rPr>
-          <w:t>)</w:t>
-        </w:r>
-      </w:ins>
-      <w:ins w:id="57" w:author="Brisson, Nicholas" w:date="2024-12-11T17:55:00Z">
-        <w:r>
-          <w:rPr>
-            <w:rFonts w:ascii="Times New Roman" w:hAnsi="Times New Roman" w:cs="Times New Roman"/>
-          </w:rPr>
-          <w:t xml:space="preserve">; the </w:t>
-        </w:r>
-      </w:ins>
-      <w:ins w:id="58" w:author="Brisson, Nicholas" w:date="2024-12-11T17:28:00Z">
-        <w:r>
-          <w:rPr>
-            <w:rFonts w:ascii="Times New Roman" w:hAnsi="Times New Roman" w:cs="Times New Roman"/>
-          </w:rPr>
-          <w:t>bottom row shows</w:t>
-        </w:r>
-      </w:ins>
-      <w:ins w:id="59" w:author="Brisson, Nicholas" w:date="2024-12-11T18:40:00Z">
-        <w:r>
-          <w:rPr>
-            <w:rFonts w:ascii="Times New Roman" w:hAnsi="Times New Roman" w:cs="Times New Roman"/>
-          </w:rPr>
-          <w:t xml:space="preserve"> the</w:t>
-        </w:r>
-      </w:ins>
-      <w:bookmarkStart w:id="60" w:name="_GoBack"/>
-      <w:bookmarkEnd w:id="60"/>
-      <w:ins w:id="61" w:author="Brisson, Nicholas" w:date="2024-12-11T17:28:00Z">
-        <w:r>
-          <w:rPr>
-            <w:rFonts w:ascii="Times New Roman" w:hAnsi="Times New Roman" w:cs="Times New Roman"/>
-          </w:rPr>
-          <w:t xml:space="preserve"> flexion phase (</w:t>
-        </w:r>
-        <w:commentRangeStart w:id="62"/>
-        <w:r>
-          <w:rPr>
-            <w:rFonts w:ascii="Times New Roman" w:hAnsi="Times New Roman" w:cs="Times New Roman"/>
-          </w:rPr>
-          <w:t>extended to flexed</w:t>
-        </w:r>
-        <w:r>
-          <w:rPr>
-            <w:rFonts w:ascii="Times New Roman" w:hAnsi="Times New Roman" w:cs="Times New Roman"/>
-          </w:rPr>
-          <w:t xml:space="preserve"> position</w:t>
-        </w:r>
-      </w:ins>
-      <w:commentRangeEnd w:id="62"/>
-      <w:ins w:id="63" w:author="Brisson, Nicholas" w:date="2024-12-11T17:55:00Z">
-        <w:r>
-          <w:rPr>
-            <w:rStyle w:val="CommentReference"/>
-          </w:rPr>
-          <w:commentReference w:id="62"/>
-        </w:r>
-      </w:ins>
-      <w:ins w:id="64" w:author="Brisson, Nicholas" w:date="2024-12-11T17:28:00Z">
-        <w:r>
-          <w:rPr>
-            <w:rFonts w:ascii="Times New Roman" w:hAnsi="Times New Roman" w:cs="Times New Roman"/>
-          </w:rPr>
-          <w:t xml:space="preserve">). </w:t>
-        </w:r>
-      </w:ins>
-      <w:ins w:id="65" w:author="Brisson, Nicholas" w:date="2024-12-11T17:56:00Z">
-        <w:r>
-          <w:rPr>
-            <w:rFonts w:ascii="Times New Roman" w:hAnsi="Times New Roman" w:cs="Times New Roman"/>
-          </w:rPr>
-          <w:t>S</w:t>
-        </w:r>
-      </w:ins>
-      <w:ins w:id="66" w:author="Brisson, Nicholas" w:date="2024-12-11T17:28:00Z">
-        <w:r>
-          <w:rPr>
-            <w:rFonts w:ascii="Times New Roman" w:hAnsi="Times New Roman" w:cs="Times New Roman"/>
-          </w:rPr>
-          <w:t xml:space="preserve">haded areas indicate </w:t>
-        </w:r>
-        <w:r>
-          <w:rPr>
-            <w:rFonts w:ascii="Times New Roman" w:hAnsi="Times New Roman" w:cs="Times New Roman"/>
-          </w:rPr>
-          <w:t>the standard deviations around the group means.</w:t>
-        </w:r>
-      </w:ins>
-    </w:p>
-    <w:p>
-      <w:pPr>
-        <w:jc w:val="both"/>
-        <w:rPr>
-          <w:ins w:id="67" w:author="Brisson, Nicholas" w:date="2024-12-11T17:28:00Z"/>
-        </w:rPr>
       </w:pPr>
     </w:p>
     <w:p>
@@ -993,8 +758,8 @@
 </file>
 
 <file path=word/comments.xml><?xml version="1.0" encoding="utf-8"?>
-<w:comments xmlns:wpc="http://schemas.microsoft.com/office/word/2010/wordprocessingCanvas" xmlns:cx="http://schemas.microsoft.com/office/drawing/2014/chartex" xmlns:cx1="http://schemas.microsoft.com/office/drawing/2015/9/8/chartex" xmlns:cx2="http://schemas.microsoft.com/office/drawing/2015/10/21/chartex" xmlns:cx3="http://schemas.microsoft.com/office/drawing/2016/5/9/chartex" xmlns:cx4="http://schemas.microsoft.com/office/drawing/2016/5/10/chartex" xmlns:cx5="http://schemas.microsoft.com/office/drawing/2016/5/11/chartex" xmlns:cx6="http://schemas.microsoft.com/office/drawing/2016/5/12/chartex" xmlns:cx7="http://schemas.microsoft.com/office/drawing/2016/5/13/chartex" xmlns:cx8="http://schemas.microsoft.com/office/drawing/2016/5/14/chartex" xmlns:mc="http://schemas.openxmlformats.org/markup-compatibility/2006" xmlns:aink="http://schemas.microsoft.com/office/drawing/2016/ink" xmlns:am3d="http://schemas.microsoft.com/office/drawing/2017/model3d" xmlns:o="urn:schemas-microsoft-com:office:office" xmlns:r="http://schemas.openxmlformats.org/officeDocument/2006/relationships" xmlns:m="http://schemas.openxmlformats.org/officeDocument/2006/math" xmlns:v="urn:schemas-microsoft-com:vml" xmlns:wp14="http://schemas.microsoft.com/office/word/2010/wordprocessingDrawing" xmlns:wp="http://schemas.openxmlformats.org/drawingml/2006/wordprocessingDrawing" xmlns:w10="urn:schemas-microsoft-com:office:word" xmlns:w="http://schemas.openxmlformats.org/wordprocessingml/2006/main" xmlns:w14="http://schemas.microsoft.com/office/word/2010/wordml" xmlns:w15="http://schemas.microsoft.com/office/word/2012/wordml" xmlns:w16cid="http://schemas.microsoft.com/office/word/2016/wordml/cid" xmlns:w16se="http://schemas.microsoft.com/office/word/2015/wordml/symex" xmlns:wpg="http://schemas.microsoft.com/office/word/2010/wordprocessingGroup" xmlns:wpi="http://schemas.microsoft.com/office/word/2010/wordprocessingInk" xmlns:wne="http://schemas.microsoft.com/office/word/2006/wordml" xmlns:wps="http://schemas.microsoft.com/office/word/2010/wordprocessingShape" mc:Ignorable="w14 w15 w16se w16cid wp14">
-  <w:comment w:id="3" w:author="Brisson, Nicholas" w:date="2024-12-11T17:43:00Z" w:initials="BN">
+<w:comments xmlns:wpc="http://schemas.microsoft.com/office/word/2010/wordprocessingCanvas" xmlns:cx="http://schemas.microsoft.com/office/drawing/2014/chartex" xmlns:cx1="http://schemas.microsoft.com/office/drawing/2015/9/8/chartex" xmlns:cx2="http://schemas.microsoft.com/office/drawing/2015/10/21/chartex" xmlns:cx3="http://schemas.microsoft.com/office/drawing/2016/5/9/chartex" xmlns:cx4="http://schemas.microsoft.com/office/drawing/2016/5/10/chartex" xmlns:cx5="http://schemas.microsoft.com/office/drawing/2016/5/11/chartex" xmlns:cx6="http://schemas.microsoft.com/office/drawing/2016/5/12/chartex" xmlns:cx7="http://schemas.microsoft.com/office/drawing/2016/5/13/chartex" xmlns:cx8="http://schemas.microsoft.com/office/drawing/2016/5/14/chartex" xmlns:mc="http://schemas.openxmlformats.org/markup-compatibility/2006" xmlns:aink="http://schemas.microsoft.com/office/drawing/2016/ink" xmlns:am3d="http://schemas.microsoft.com/office/drawing/2017/model3d" xmlns:o="urn:schemas-microsoft-com:office:office" xmlns:oel="http://schemas.microsoft.com/office/2019/extlst" xmlns:r="http://schemas.openxmlformats.org/officeDocument/2006/relationships" xmlns:m="http://schemas.openxmlformats.org/officeDocument/2006/math" xmlns:v="urn:schemas-microsoft-com:vml" xmlns:wp14="http://schemas.microsoft.com/office/word/2010/wordprocessingDrawing" xmlns:wp="http://schemas.openxmlformats.org/drawingml/2006/wordprocessingDrawing" xmlns:w10="urn:schemas-microsoft-com:office:word" xmlns:w="http://schemas.openxmlformats.org/wordprocessingml/2006/main" xmlns:w14="http://schemas.microsoft.com/office/word/2010/wordml" xmlns:w15="http://schemas.microsoft.com/office/word/2012/wordml" xmlns:w16cex="http://schemas.microsoft.com/office/word/2018/wordml/cex" xmlns:w16cid="http://schemas.microsoft.com/office/word/2016/wordml/cid" xmlns:w16="http://schemas.microsoft.com/office/word/2018/wordml" xmlns:w16du="http://schemas.microsoft.com/office/word/2023/wordml/word16du" xmlns:w16sdtdh="http://schemas.microsoft.com/office/word/2020/wordml/sdtdatahash" xmlns:w16sdtfl="http://schemas.microsoft.com/office/word/2024/wordml/sdtformatlock" xmlns:w16se="http://schemas.microsoft.com/office/word/2015/wordml/symex" xmlns:wpg="http://schemas.microsoft.com/office/word/2010/wordprocessingGroup" xmlns:wpi="http://schemas.microsoft.com/office/word/2010/wordprocessingInk" xmlns:wne="http://schemas.microsoft.com/office/word/2006/wordml" xmlns:wps="http://schemas.microsoft.com/office/word/2010/wordprocessingShape" mc:Ignorable="w14 w15 w16se w16cid w16 w16cex w16sdtdh w16sdtfl w16du wp14">
+  <w:comment w:id="0" w:author="Brisson, Nicholas" w:date="2024-12-11T17:43:00Z" w:initials="BN">
     <w:p>
       <w:pPr>
         <w:pStyle w:val="CommentText"/>
@@ -1010,7 +775,7 @@
       </w:r>
     </w:p>
   </w:comment>
-  <w:comment w:id="12" w:author="Brisson, Nicholas" w:date="2024-12-11T17:28:00Z" w:initials="BN">
+  <w:comment w:id="1" w:author="Brisson, Nicholas" w:date="2024-12-11T17:28:00Z" w:initials="BN">
     <w:p>
       <w:pPr>
         <w:pStyle w:val="CommentText"/>
@@ -1050,7 +815,7 @@
       </w:r>
     </w:p>
   </w:comment>
-  <w:comment w:id="17" w:author="Brisson, Nicholas" w:date="2024-12-11T17:42:00Z" w:initials="BN">
+  <w:comment w:id="2" w:author="Brisson, Nicholas" w:date="2024-12-11T17:42:00Z" w:initials="BN">
     <w:p>
       <w:pPr>
         <w:pStyle w:val="CommentText"/>
@@ -1066,7 +831,7 @@
       </w:r>
     </w:p>
   </w:comment>
-  <w:comment w:id="28" w:author="Brisson, Nicholas" w:date="2024-12-11T17:49:00Z" w:initials="BN">
+  <w:comment w:id="3" w:author="Brisson, Nicholas" w:date="2024-12-11T17:49:00Z" w:initials="BN">
     <w:p>
       <w:pPr>
         <w:pStyle w:val="CommentText"/>
@@ -1082,7 +847,7 @@
       </w:r>
     </w:p>
   </w:comment>
-  <w:comment w:id="32" w:author="Brisson, Nicholas" w:date="2024-12-11T17:47:00Z" w:initials="BN">
+  <w:comment w:id="4" w:author="Brisson, Nicholas" w:date="2024-12-11T17:47:00Z" w:initials="BN">
     <w:p>
       <w:pPr>
         <w:pStyle w:val="CommentText"/>
@@ -1102,16 +867,11 @@
         <w:pStyle w:val="CommentText"/>
       </w:pPr>
       <w:r>
-        <w:t xml:space="preserve">Might need to adjust this wording later on, depending on how we call this (maybe </w:t>
-      </w:r>
-      <w:proofErr w:type="gramStart"/>
-      <w:r>
-        <w:t>osteokinematics)…</w:t>
-      </w:r>
-      <w:proofErr w:type="gramEnd"/>
+        <w:t>Might need to adjust this wording later on, depending on how we call this (maybe osteokinematics)…</w:t>
+      </w:r>
     </w:p>
   </w:comment>
-  <w:comment w:id="46" w:author="Brisson, Nicholas" w:date="2024-12-11T17:53:00Z" w:initials="BN">
+  <w:comment w:id="5" w:author="Brisson, Nicholas" w:date="2024-12-11T17:53:00Z" w:initials="BN">
     <w:p>
       <w:pPr>
         <w:pStyle w:val="CommentText"/>
@@ -1141,7 +901,7 @@
       </w:r>
     </w:p>
   </w:comment>
-  <w:comment w:id="54" w:author="Brisson, Nicholas" w:date="2024-12-11T17:55:00Z" w:initials="BN">
+  <w:comment w:id="6" w:author="Brisson, Nicholas" w:date="2024-12-11T17:55:00Z" w:initials="BN">
     <w:p>
       <w:pPr>
         <w:pStyle w:val="CommentText"/>
@@ -1157,7 +917,7 @@
       </w:r>
     </w:p>
   </w:comment>
-  <w:comment w:id="62" w:author="Brisson, Nicholas" w:date="2024-12-11T17:55:00Z" w:initials="BN">
+  <w:comment w:id="7" w:author="Brisson, Nicholas" w:date="2024-12-11T17:55:00Z" w:initials="BN">
     <w:p>
       <w:pPr>
         <w:pStyle w:val="CommentText"/>
@@ -1177,7 +937,7 @@
 </file>
 
 <file path=word/commentsExtended.xml><?xml version="1.0" encoding="utf-8"?>
-<w15:commentsEx xmlns:wpc="http://schemas.microsoft.com/office/word/2010/wordprocessingCanvas" xmlns:cx="http://schemas.microsoft.com/office/drawing/2014/chartex" xmlns:cx1="http://schemas.microsoft.com/office/drawing/2015/9/8/chartex" xmlns:cx2="http://schemas.microsoft.com/office/drawing/2015/10/21/chartex" xmlns:cx3="http://schemas.microsoft.com/office/drawing/2016/5/9/chartex" xmlns:cx4="http://schemas.microsoft.com/office/drawing/2016/5/10/chartex" xmlns:cx5="http://schemas.microsoft.com/office/drawing/2016/5/11/chartex" xmlns:cx6="http://schemas.microsoft.com/office/drawing/2016/5/12/chartex" xmlns:cx7="http://schemas.microsoft.com/office/drawing/2016/5/13/chartex" xmlns:cx8="http://schemas.microsoft.com/office/drawing/2016/5/14/chartex" xmlns:mc="http://schemas.openxmlformats.org/markup-compatibility/2006" xmlns:aink="http://schemas.microsoft.com/office/drawing/2016/ink" xmlns:am3d="http://schemas.microsoft.com/office/drawing/2017/model3d" xmlns:o="urn:schemas-microsoft-com:office:office" xmlns:r="http://schemas.openxmlformats.org/officeDocument/2006/relationships" xmlns:m="http://schemas.openxmlformats.org/officeDocument/2006/math" xmlns:v="urn:schemas-microsoft-com:vml" xmlns:wp14="http://schemas.microsoft.com/office/word/2010/wordprocessingDrawing" xmlns:wp="http://schemas.openxmlformats.org/drawingml/2006/wordprocessingDrawing" xmlns:w10="urn:schemas-microsoft-com:office:word" xmlns:w="http://schemas.openxmlformats.org/wordprocessingml/2006/main" xmlns:w14="http://schemas.microsoft.com/office/word/2010/wordml" xmlns:w15="http://schemas.microsoft.com/office/word/2012/wordml" xmlns:w16cid="http://schemas.microsoft.com/office/word/2016/wordml/cid" xmlns:w16se="http://schemas.microsoft.com/office/word/2015/wordml/symex" xmlns:wpg="http://schemas.microsoft.com/office/word/2010/wordprocessingGroup" xmlns:wpi="http://schemas.microsoft.com/office/word/2010/wordprocessingInk" xmlns:wne="http://schemas.microsoft.com/office/word/2006/wordml" xmlns:wps="http://schemas.microsoft.com/office/word/2010/wordprocessingShape" mc:Ignorable="w14 w15 w16se w16cid wp14">
+<w15:commentsEx xmlns:wpc="http://schemas.microsoft.com/office/word/2010/wordprocessingCanvas" xmlns:cx="http://schemas.microsoft.com/office/drawing/2014/chartex" xmlns:cx1="http://schemas.microsoft.com/office/drawing/2015/9/8/chartex" xmlns:cx2="http://schemas.microsoft.com/office/drawing/2015/10/21/chartex" xmlns:cx3="http://schemas.microsoft.com/office/drawing/2016/5/9/chartex" xmlns:cx4="http://schemas.microsoft.com/office/drawing/2016/5/10/chartex" xmlns:cx5="http://schemas.microsoft.com/office/drawing/2016/5/11/chartex" xmlns:cx6="http://schemas.microsoft.com/office/drawing/2016/5/12/chartex" xmlns:cx7="http://schemas.microsoft.com/office/drawing/2016/5/13/chartex" xmlns:cx8="http://schemas.microsoft.com/office/drawing/2016/5/14/chartex" xmlns:mc="http://schemas.openxmlformats.org/markup-compatibility/2006" xmlns:aink="http://schemas.microsoft.com/office/drawing/2016/ink" xmlns:am3d="http://schemas.microsoft.com/office/drawing/2017/model3d" xmlns:o="urn:schemas-microsoft-com:office:office" xmlns:oel="http://schemas.microsoft.com/office/2019/extlst" xmlns:r="http://schemas.openxmlformats.org/officeDocument/2006/relationships" xmlns:m="http://schemas.openxmlformats.org/officeDocument/2006/math" xmlns:v="urn:schemas-microsoft-com:vml" xmlns:wp14="http://schemas.microsoft.com/office/word/2010/wordprocessingDrawing" xmlns:wp="http://schemas.openxmlformats.org/drawingml/2006/wordprocessingDrawing" xmlns:w10="urn:schemas-microsoft-com:office:word" xmlns:w="http://schemas.openxmlformats.org/wordprocessingml/2006/main" xmlns:w14="http://schemas.microsoft.com/office/word/2010/wordml" xmlns:w15="http://schemas.microsoft.com/office/word/2012/wordml" xmlns:w16cex="http://schemas.microsoft.com/office/word/2018/wordml/cex" xmlns:w16cid="http://schemas.microsoft.com/office/word/2016/wordml/cid" xmlns:w16="http://schemas.microsoft.com/office/word/2018/wordml" xmlns:w16du="http://schemas.microsoft.com/office/word/2023/wordml/word16du" xmlns:w16sdtdh="http://schemas.microsoft.com/office/word/2020/wordml/sdtdatahash" xmlns:w16sdtfl="http://schemas.microsoft.com/office/word/2024/wordml/sdtformatlock" xmlns:w16se="http://schemas.microsoft.com/office/word/2015/wordml/symex" xmlns:wpg="http://schemas.microsoft.com/office/word/2010/wordprocessingGroup" xmlns:wpi="http://schemas.microsoft.com/office/word/2010/wordprocessingInk" xmlns:wne="http://schemas.microsoft.com/office/word/2006/wordml" xmlns:wps="http://schemas.microsoft.com/office/word/2010/wordprocessingShape" mc:Ignorable="w14 w15 w16se w16cid w16 w16cex w16sdtdh w16sdtfl w16du wp14">
   <w15:commentEx w15:paraId="6A24BC11" w15:done="0"/>
   <w15:commentEx w15:paraId="65ADFB3B" w15:done="0"/>
   <w15:commentEx w15:paraId="1C135707" w15:done="0"/>
@@ -1190,7 +950,7 @@
 </file>
 
 <file path=word/commentsIds.xml><?xml version="1.0" encoding="utf-8"?>
-<w16cid:commentsIds xmlns:wpc="http://schemas.microsoft.com/office/word/2010/wordprocessingCanvas" xmlns:cx="http://schemas.microsoft.com/office/drawing/2014/chartex" xmlns:cx1="http://schemas.microsoft.com/office/drawing/2015/9/8/chartex" xmlns:cx2="http://schemas.microsoft.com/office/drawing/2015/10/21/chartex" xmlns:cx3="http://schemas.microsoft.com/office/drawing/2016/5/9/chartex" xmlns:cx4="http://schemas.microsoft.com/office/drawing/2016/5/10/chartex" xmlns:cx5="http://schemas.microsoft.com/office/drawing/2016/5/11/chartex" xmlns:cx6="http://schemas.microsoft.com/office/drawing/2016/5/12/chartex" xmlns:cx7="http://schemas.microsoft.com/office/drawing/2016/5/13/chartex" xmlns:cx8="http://schemas.microsoft.com/office/drawing/2016/5/14/chartex" xmlns:mc="http://schemas.openxmlformats.org/markup-compatibility/2006" xmlns:aink="http://schemas.microsoft.com/office/drawing/2016/ink" xmlns:am3d="http://schemas.microsoft.com/office/drawing/2017/model3d" xmlns:o="urn:schemas-microsoft-com:office:office" xmlns:r="http://schemas.openxmlformats.org/officeDocument/2006/relationships" xmlns:m="http://schemas.openxmlformats.org/officeDocument/2006/math" xmlns:v="urn:schemas-microsoft-com:vml" xmlns:wp14="http://schemas.microsoft.com/office/word/2010/wordprocessingDrawing" xmlns:wp="http://schemas.openxmlformats.org/drawingml/2006/wordprocessingDrawing" xmlns:w10="urn:schemas-microsoft-com:office:word" xmlns:w="http://schemas.openxmlformats.org/wordprocessingml/2006/main" xmlns:w14="http://schemas.microsoft.com/office/word/2010/wordml" xmlns:w15="http://schemas.microsoft.com/office/word/2012/wordml" xmlns:w16cid="http://schemas.microsoft.com/office/word/2016/wordml/cid" xmlns:w16se="http://schemas.microsoft.com/office/word/2015/wordml/symex" xmlns:wpg="http://schemas.microsoft.com/office/word/2010/wordprocessingGroup" xmlns:wpi="http://schemas.microsoft.com/office/word/2010/wordprocessingInk" xmlns:wne="http://schemas.microsoft.com/office/word/2006/wordml" xmlns:wps="http://schemas.microsoft.com/office/word/2010/wordprocessingShape" mc:Ignorable="w14 w15 w16se w16cid wp14">
+<w16cid:commentsIds xmlns:wpc="http://schemas.microsoft.com/office/word/2010/wordprocessingCanvas" xmlns:cx="http://schemas.microsoft.com/office/drawing/2014/chartex" xmlns:cx1="http://schemas.microsoft.com/office/drawing/2015/9/8/chartex" xmlns:cx2="http://schemas.microsoft.com/office/drawing/2015/10/21/chartex" xmlns:cx3="http://schemas.microsoft.com/office/drawing/2016/5/9/chartex" xmlns:cx4="http://schemas.microsoft.com/office/drawing/2016/5/10/chartex" xmlns:cx5="http://schemas.microsoft.com/office/drawing/2016/5/11/chartex" xmlns:cx6="http://schemas.microsoft.com/office/drawing/2016/5/12/chartex" xmlns:cx7="http://schemas.microsoft.com/office/drawing/2016/5/13/chartex" xmlns:cx8="http://schemas.microsoft.com/office/drawing/2016/5/14/chartex" xmlns:mc="http://schemas.openxmlformats.org/markup-compatibility/2006" xmlns:aink="http://schemas.microsoft.com/office/drawing/2016/ink" xmlns:am3d="http://schemas.microsoft.com/office/drawing/2017/model3d" xmlns:o="urn:schemas-microsoft-com:office:office" xmlns:oel="http://schemas.microsoft.com/office/2019/extlst" xmlns:r="http://schemas.openxmlformats.org/officeDocument/2006/relationships" xmlns:m="http://schemas.openxmlformats.org/officeDocument/2006/math" xmlns:v="urn:schemas-microsoft-com:vml" xmlns:wp14="http://schemas.microsoft.com/office/word/2010/wordprocessingDrawing" xmlns:wp="http://schemas.openxmlformats.org/drawingml/2006/wordprocessingDrawing" xmlns:w10="urn:schemas-microsoft-com:office:word" xmlns:w="http://schemas.openxmlformats.org/wordprocessingml/2006/main" xmlns:w14="http://schemas.microsoft.com/office/word/2010/wordml" xmlns:w15="http://schemas.microsoft.com/office/word/2012/wordml" xmlns:w16cex="http://schemas.microsoft.com/office/word/2018/wordml/cex" xmlns:w16cid="http://schemas.microsoft.com/office/word/2016/wordml/cid" xmlns:w16="http://schemas.microsoft.com/office/word/2018/wordml" xmlns:w16du="http://schemas.microsoft.com/office/word/2023/wordml/word16du" xmlns:w16sdtdh="http://schemas.microsoft.com/office/word/2020/wordml/sdtdatahash" xmlns:w16sdtfl="http://schemas.microsoft.com/office/word/2024/wordml/sdtformatlock" xmlns:w16se="http://schemas.microsoft.com/office/word/2015/wordml/symex" xmlns:wpg="http://schemas.microsoft.com/office/word/2010/wordprocessingGroup" xmlns:wpi="http://schemas.microsoft.com/office/word/2010/wordprocessingInk" xmlns:wne="http://schemas.microsoft.com/office/word/2006/wordml" xmlns:wps="http://schemas.microsoft.com/office/word/2010/wordprocessingShape" mc:Ignorable="w14 w15 w16se w16cid w16 w16cex w16sdtdh w16sdtfl w16du wp14">
   <w16cid:commentId w16cid:paraId="6A24BC11" w16cid:durableId="2B044DCB"/>
   <w16cid:commentId w16cid:paraId="65ADFB3B" w16cid:durableId="2B044A34"/>
   <w16cid:commentId w16cid:paraId="1C135707" w16cid:durableId="2B044D9F"/>
@@ -1203,7 +963,7 @@
 </file>
 
 <file path=word/people.xml><?xml version="1.0" encoding="utf-8"?>
-<w15:people xmlns:wpc="http://schemas.microsoft.com/office/word/2010/wordprocessingCanvas" xmlns:cx="http://schemas.microsoft.com/office/drawing/2014/chartex" xmlns:cx1="http://schemas.microsoft.com/office/drawing/2015/9/8/chartex" xmlns:cx2="http://schemas.microsoft.com/office/drawing/2015/10/21/chartex" xmlns:cx3="http://schemas.microsoft.com/office/drawing/2016/5/9/chartex" xmlns:cx4="http://schemas.microsoft.com/office/drawing/2016/5/10/chartex" xmlns:cx5="http://schemas.microsoft.com/office/drawing/2016/5/11/chartex" xmlns:cx6="http://schemas.microsoft.com/office/drawing/2016/5/12/chartex" xmlns:cx7="http://schemas.microsoft.com/office/drawing/2016/5/13/chartex" xmlns:cx8="http://schemas.microsoft.com/office/drawing/2016/5/14/chartex" xmlns:mc="http://schemas.openxmlformats.org/markup-compatibility/2006" xmlns:aink="http://schemas.microsoft.com/office/drawing/2016/ink" xmlns:am3d="http://schemas.microsoft.com/office/drawing/2017/model3d" xmlns:o="urn:schemas-microsoft-com:office:office" xmlns:r="http://schemas.openxmlformats.org/officeDocument/2006/relationships" xmlns:m="http://schemas.openxmlformats.org/officeDocument/2006/math" xmlns:v="urn:schemas-microsoft-com:vml" xmlns:wp14="http://schemas.microsoft.com/office/word/2010/wordprocessingDrawing" xmlns:wp="http://schemas.openxmlformats.org/drawingml/2006/wordprocessingDrawing" xmlns:w10="urn:schemas-microsoft-com:office:word" xmlns:w="http://schemas.openxmlformats.org/wordprocessingml/2006/main" xmlns:w14="http://schemas.microsoft.com/office/word/2010/wordml" xmlns:w15="http://schemas.microsoft.com/office/word/2012/wordml" xmlns:w16cid="http://schemas.microsoft.com/office/word/2016/wordml/cid" xmlns:w16se="http://schemas.microsoft.com/office/word/2015/wordml/symex" xmlns:wpg="http://schemas.microsoft.com/office/word/2010/wordprocessingGroup" xmlns:wpi="http://schemas.microsoft.com/office/word/2010/wordprocessingInk" xmlns:wne="http://schemas.microsoft.com/office/word/2006/wordml" xmlns:wps="http://schemas.microsoft.com/office/word/2010/wordprocessingShape" mc:Ignorable="w14 w15 w16se w16cid wp14">
+<w15:people xmlns:wpc="http://schemas.microsoft.com/office/word/2010/wordprocessingCanvas" xmlns:cx="http://schemas.microsoft.com/office/drawing/2014/chartex" xmlns:cx1="http://schemas.microsoft.com/office/drawing/2015/9/8/chartex" xmlns:cx2="http://schemas.microsoft.com/office/drawing/2015/10/21/chartex" xmlns:cx3="http://schemas.microsoft.com/office/drawing/2016/5/9/chartex" xmlns:cx4="http://schemas.microsoft.com/office/drawing/2016/5/10/chartex" xmlns:cx5="http://schemas.microsoft.com/office/drawing/2016/5/11/chartex" xmlns:cx6="http://schemas.microsoft.com/office/drawing/2016/5/12/chartex" xmlns:cx7="http://schemas.microsoft.com/office/drawing/2016/5/13/chartex" xmlns:cx8="http://schemas.microsoft.com/office/drawing/2016/5/14/chartex" xmlns:mc="http://schemas.openxmlformats.org/markup-compatibility/2006" xmlns:aink="http://schemas.microsoft.com/office/drawing/2016/ink" xmlns:am3d="http://schemas.microsoft.com/office/drawing/2017/model3d" xmlns:o="urn:schemas-microsoft-com:office:office" xmlns:oel="http://schemas.microsoft.com/office/2019/extlst" xmlns:r="http://schemas.openxmlformats.org/officeDocument/2006/relationships" xmlns:m="http://schemas.openxmlformats.org/officeDocument/2006/math" xmlns:v="urn:schemas-microsoft-com:vml" xmlns:wp14="http://schemas.microsoft.com/office/word/2010/wordprocessingDrawing" xmlns:wp="http://schemas.openxmlformats.org/drawingml/2006/wordprocessingDrawing" xmlns:w10="urn:schemas-microsoft-com:office:word" xmlns:w="http://schemas.openxmlformats.org/wordprocessingml/2006/main" xmlns:w14="http://schemas.microsoft.com/office/word/2010/wordml" xmlns:w15="http://schemas.microsoft.com/office/word/2012/wordml" xmlns:w16cex="http://schemas.microsoft.com/office/word/2018/wordml/cex" xmlns:w16cid="http://schemas.microsoft.com/office/word/2016/wordml/cid" xmlns:w16="http://schemas.microsoft.com/office/word/2018/wordml" xmlns:w16du="http://schemas.microsoft.com/office/word/2023/wordml/word16du" xmlns:w16sdtdh="http://schemas.microsoft.com/office/word/2020/wordml/sdtdatahash" xmlns:w16sdtfl="http://schemas.microsoft.com/office/word/2024/wordml/sdtformatlock" xmlns:w16se="http://schemas.microsoft.com/office/word/2015/wordml/symex" xmlns:wpg="http://schemas.microsoft.com/office/word/2010/wordprocessingGroup" xmlns:wpi="http://schemas.microsoft.com/office/word/2010/wordprocessingInk" xmlns:wne="http://schemas.microsoft.com/office/word/2006/wordml" xmlns:wps="http://schemas.microsoft.com/office/word/2010/wordprocessingShape" mc:Ignorable="w14 w15 w16se w16cid w16 w16cex w16sdtdh w16sdtfl w16du wp14">
   <w15:person w15:author="Brisson, Nicholas">
     <w15:presenceInfo w15:providerId="AD" w15:userId="S-1-5-21-1057563376-1269908281-367356602-386962"/>
   </w15:person>
@@ -1211,7 +971,7 @@
 </file>
 
 <file path=word/styles.xml><?xml version="1.0" encoding="utf-8"?>
-<w:styles xmlns:mc="http://schemas.openxmlformats.org/markup-compatibility/2006" xmlns:r="http://schemas.openxmlformats.org/officeDocument/2006/relationships" xmlns:w="http://schemas.openxmlformats.org/wordprocessingml/2006/main" xmlns:w14="http://schemas.microsoft.com/office/word/2010/wordml" xmlns:w15="http://schemas.microsoft.com/office/word/2012/wordml" xmlns:w16cid="http://schemas.microsoft.com/office/word/2016/wordml/cid" xmlns:w16se="http://schemas.microsoft.com/office/word/2015/wordml/symex" mc:Ignorable="w14 w15 w16se w16cid">
+<w:styles xmlns:mc="http://schemas.openxmlformats.org/markup-compatibility/2006" xmlns:r="http://schemas.openxmlformats.org/officeDocument/2006/relationships" xmlns:w="http://schemas.openxmlformats.org/wordprocessingml/2006/main" xmlns:w14="http://schemas.microsoft.com/office/word/2010/wordml" xmlns:w15="http://schemas.microsoft.com/office/word/2012/wordml" xmlns:w16cex="http://schemas.microsoft.com/office/word/2018/wordml/cex" xmlns:w16cid="http://schemas.microsoft.com/office/word/2016/wordml/cid" xmlns:w16="http://schemas.microsoft.com/office/word/2018/wordml" xmlns:w16du="http://schemas.microsoft.com/office/word/2023/wordml/word16du" xmlns:w16sdtdh="http://schemas.microsoft.com/office/word/2020/wordml/sdtdatahash" xmlns:w16sdtfl="http://schemas.microsoft.com/office/word/2024/wordml/sdtformatlock" xmlns:w16se="http://schemas.microsoft.com/office/word/2015/wordml/symex" mc:Ignorable="w14 w15 w16se w16cid w16 w16cex w16sdtdh w16sdtfl w16du">
   <w:docDefaults>
     <w:rPrDefault>
       <w:rPr>
@@ -1227,7 +987,7 @@
       </w:pPr>
     </w:pPrDefault>
   </w:docDefaults>
-  <w:latentStyles w:defLockedState="0" w:defUIPriority="99" w:defSemiHidden="0" w:defUnhideWhenUsed="0" w:defQFormat="0" w:count="375">
+  <w:latentStyles w:defLockedState="0" w:defUIPriority="99" w:defSemiHidden="0" w:defUnhideWhenUsed="0" w:defQFormat="0" w:count="376">
     <w:lsdException w:name="Normal" w:uiPriority="0" w:qFormat="1"/>
     <w:lsdException w:name="heading 1" w:uiPriority="9" w:qFormat="1"/>
     <w:lsdException w:name="heading 2" w:semiHidden="1" w:uiPriority="9" w:unhideWhenUsed="1" w:qFormat="1"/>
@@ -1603,6 +1363,7 @@
     <w:lsdException w:name="Smart Hyperlink" w:semiHidden="1" w:unhideWhenUsed="1"/>
     <w:lsdException w:name="Hashtag" w:semiHidden="1" w:unhideWhenUsed="1"/>
     <w:lsdException w:name="Unresolved Mention" w:semiHidden="1" w:unhideWhenUsed="1"/>
+    <w:lsdException w:name="Smart Link" w:semiHidden="1" w:unhideWhenUsed="1"/>
   </w:latentStyles>
   <w:style w:type="paragraph" w:default="1" w:styleId="Normal">
     <w:name w:val="Normal"/>

</xml_diff>